<commit_message>
Add TelegramSM/configInitiation, minor improvements.
-Migrate to .net standard.
</commit_message>
<xml_diff>
--- a/docs/StruLog_Doc.docx
+++ b/docs/StruLog_Doc.docx
@@ -53,12 +53,82 @@
           <w:r>
             <w:fldChar w:fldCharType="separate"/>
           </w:r>
-          <w:hyperlink w:anchor="_Toc51237810" w:history="1">
+          <w:hyperlink w:anchor="_Toc68617092" w:history="1">
             <w:r>
               <w:rPr>
                 <w:rStyle w:val="Hyperlink"/>
                 <w:noProof/>
               </w:rPr>
+              <w:t>Введение</w:t>
+            </w:r>
+            <w:r>
+              <w:rPr>
+                <w:noProof/>
+                <w:webHidden/>
+              </w:rPr>
+              <w:tab/>
+            </w:r>
+            <w:r>
+              <w:rPr>
+                <w:noProof/>
+                <w:webHidden/>
+              </w:rPr>
+              <w:fldChar w:fldCharType="begin"/>
+            </w:r>
+            <w:r>
+              <w:rPr>
+                <w:noProof/>
+                <w:webHidden/>
+              </w:rPr>
+              <w:instrText xml:space="preserve"> PAGEREF _Toc68617092 \h </w:instrText>
+            </w:r>
+            <w:r>
+              <w:rPr>
+                <w:noProof/>
+                <w:webHidden/>
+              </w:rPr>
+            </w:r>
+            <w:r>
+              <w:rPr>
+                <w:noProof/>
+                <w:webHidden/>
+              </w:rPr>
+              <w:fldChar w:fldCharType="separate"/>
+            </w:r>
+            <w:r>
+              <w:rPr>
+                <w:noProof/>
+                <w:webHidden/>
+              </w:rPr>
+              <w:t>1</w:t>
+            </w:r>
+            <w:r>
+              <w:rPr>
+                <w:noProof/>
+                <w:webHidden/>
+              </w:rPr>
+              <w:fldChar w:fldCharType="end"/>
+            </w:r>
+          </w:hyperlink>
+        </w:p>
+        <w:p>
+          <w:pPr>
+            <w:pStyle w:val="TOC1"/>
+            <w:tabs>
+              <w:tab w:val="right" w:leader="dot" w:pos="10456"/>
+            </w:tabs>
+            <w:rPr>
+              <w:rFonts w:eastAsiaTheme="minorEastAsia"/>
+              <w:noProof/>
+              <w:lang w:eastAsia="ru-RU"/>
+            </w:rPr>
+          </w:pPr>
+          <w:hyperlink w:anchor="_Toc68617093" w:history="1">
+            <w:r>
+              <w:rPr>
+                <w:rStyle w:val="Hyperlink"/>
+                <w:noProof/>
+              </w:rPr>
               <w:t>Внутреннее устройство</w:t>
             </w:r>
             <w:r>
@@ -80,7 +150,7 @@
                 <w:noProof/>
                 <w:webHidden/>
               </w:rPr>
-              <w:instrText xml:space="preserve"> PAGEREF _Toc51237810 \h </w:instrText>
+              <w:instrText xml:space="preserve"> PAGEREF _Toc68617093 \h </w:instrText>
             </w:r>
             <w:r>
               <w:rPr>
@@ -123,7 +193,7 @@
               <w:lang w:eastAsia="ru-RU"/>
             </w:rPr>
           </w:pPr>
-          <w:hyperlink w:anchor="_Toc51237811" w:history="1">
+          <w:hyperlink w:anchor="_Toc68617094" w:history="1">
             <w:r>
               <w:rPr>
                 <w:rStyle w:val="Hyperlink"/>
@@ -150,7 +220,7 @@
                 <w:noProof/>
                 <w:webHidden/>
               </w:rPr>
-              <w:instrText xml:space="preserve"> PAGEREF _Toc51237811 \h </w:instrText>
+              <w:instrText xml:space="preserve"> PAGEREF _Toc68617094 \h </w:instrText>
             </w:r>
             <w:r>
               <w:rPr>
@@ -193,7 +263,7 @@
               <w:lang w:eastAsia="ru-RU"/>
             </w:rPr>
           </w:pPr>
-          <w:hyperlink w:anchor="_Toc51237812" w:history="1">
+          <w:hyperlink w:anchor="_Toc68617095" w:history="1">
             <w:r>
               <w:rPr>
                 <w:rStyle w:val="Hyperlink"/>
@@ -220,7 +290,7 @@
                 <w:noProof/>
                 <w:webHidden/>
               </w:rPr>
-              <w:instrText xml:space="preserve"> PAGEREF _Toc51237812 \h </w:instrText>
+              <w:instrText xml:space="preserve"> PAGEREF _Toc68617095 \h </w:instrText>
             </w:r>
             <w:r>
               <w:rPr>
@@ -263,7 +333,7 @@
               <w:lang w:eastAsia="ru-RU"/>
             </w:rPr>
           </w:pPr>
-          <w:hyperlink w:anchor="_Toc51237813" w:history="1">
+          <w:hyperlink w:anchor="_Toc68617096" w:history="1">
             <w:r>
               <w:rPr>
                 <w:rStyle w:val="Hyperlink"/>
@@ -290,7 +360,7 @@
                 <w:noProof/>
                 <w:webHidden/>
               </w:rPr>
-              <w:instrText xml:space="preserve"> PAGEREF _Toc51237813 \h </w:instrText>
+              <w:instrText xml:space="preserve"> PAGEREF _Toc68617096 \h </w:instrText>
             </w:r>
             <w:r>
               <w:rPr>
@@ -333,7 +403,7 @@
               <w:lang w:eastAsia="ru-RU"/>
             </w:rPr>
           </w:pPr>
-          <w:hyperlink w:anchor="_Toc51237814" w:history="1">
+          <w:hyperlink w:anchor="_Toc68617097" w:history="1">
             <w:r>
               <w:rPr>
                 <w:rStyle w:val="Hyperlink"/>
@@ -361,7 +431,7 @@
                 <w:noProof/>
                 <w:webHidden/>
               </w:rPr>
-              <w:instrText xml:space="preserve"> PAGEREF _Toc51237814 \h </w:instrText>
+              <w:instrText xml:space="preserve"> PAGEREF _Toc68617097 \h </w:instrText>
             </w:r>
             <w:r>
               <w:rPr>
@@ -404,7 +474,7 @@
               <w:lang w:eastAsia="ru-RU"/>
             </w:rPr>
           </w:pPr>
-          <w:hyperlink w:anchor="_Toc51237815" w:history="1">
+          <w:hyperlink w:anchor="_Toc68617098" w:history="1">
             <w:r>
               <w:rPr>
                 <w:rStyle w:val="Hyperlink"/>
@@ -439,7 +509,7 @@
                 <w:noProof/>
                 <w:webHidden/>
               </w:rPr>
-              <w:instrText xml:space="preserve"> PAGEREF _Toc51237815 \h </w:instrText>
+              <w:instrText xml:space="preserve"> PAGEREF _Toc68617098 \h </w:instrText>
             </w:r>
             <w:r>
               <w:rPr>
@@ -482,7 +552,7 @@
               <w:lang w:eastAsia="ru-RU"/>
             </w:rPr>
           </w:pPr>
-          <w:hyperlink w:anchor="_Toc51237816" w:history="1">
+          <w:hyperlink w:anchor="_Toc68617099" w:history="1">
             <w:r>
               <w:rPr>
                 <w:rStyle w:val="Hyperlink"/>
@@ -509,7 +579,7 @@
                 <w:noProof/>
                 <w:webHidden/>
               </w:rPr>
-              <w:instrText xml:space="preserve"> PAGEREF _Toc51237816 \h </w:instrText>
+              <w:instrText xml:space="preserve"> PAGEREF _Toc68617099 \h </w:instrText>
             </w:r>
             <w:r>
               <w:rPr>
@@ -552,7 +622,7 @@
               <w:lang w:eastAsia="ru-RU"/>
             </w:rPr>
           </w:pPr>
-          <w:hyperlink w:anchor="_Toc51237817" w:history="1">
+          <w:hyperlink w:anchor="_Toc68617100" w:history="1">
             <w:r>
               <w:rPr>
                 <w:rStyle w:val="Hyperlink"/>
@@ -579,7 +649,7 @@
                 <w:noProof/>
                 <w:webHidden/>
               </w:rPr>
-              <w:instrText xml:space="preserve"> PAGEREF _Toc51237817 \h </w:instrText>
+              <w:instrText xml:space="preserve"> PAGEREF _Toc68617100 \h </w:instrText>
             </w:r>
             <w:r>
               <w:rPr>
@@ -622,7 +692,7 @@
               <w:lang w:eastAsia="ru-RU"/>
             </w:rPr>
           </w:pPr>
-          <w:hyperlink w:anchor="_Toc51237818" w:history="1">
+          <w:hyperlink w:anchor="_Toc68617101" w:history="1">
             <w:r>
               <w:rPr>
                 <w:rStyle w:val="Hyperlink"/>
@@ -649,7 +719,7 @@
                 <w:noProof/>
                 <w:webHidden/>
               </w:rPr>
-              <w:instrText xml:space="preserve"> PAGEREF _Toc51237818 \h </w:instrText>
+              <w:instrText xml:space="preserve"> PAGEREF _Toc68617101 \h </w:instrText>
             </w:r>
             <w:r>
               <w:rPr>
@@ -669,7 +739,92 @@
                 <w:noProof/>
                 <w:webHidden/>
               </w:rPr>
-              <w:t>4</w:t>
+              <w:t>5</w:t>
+            </w:r>
+            <w:r>
+              <w:rPr>
+                <w:noProof/>
+                <w:webHidden/>
+              </w:rPr>
+              <w:fldChar w:fldCharType="end"/>
+            </w:r>
+          </w:hyperlink>
+        </w:p>
+        <w:p>
+          <w:pPr>
+            <w:pStyle w:val="TOC3"/>
+            <w:tabs>
+              <w:tab w:val="right" w:leader="dot" w:pos="10456"/>
+            </w:tabs>
+            <w:rPr>
+              <w:rFonts w:eastAsiaTheme="minorEastAsia"/>
+              <w:noProof/>
+              <w:lang w:eastAsia="ru-RU"/>
+            </w:rPr>
+          </w:pPr>
+          <w:hyperlink w:anchor="_Toc68617102" w:history="1">
+            <w:r>
+              <w:rPr>
+                <w:rStyle w:val="Hyperlink"/>
+                <w:noProof/>
+              </w:rPr>
+              <w:t xml:space="preserve">Уникальные </w:t>
+            </w:r>
+            <w:r>
+              <w:rPr>
+                <w:rStyle w:val="Hyperlink"/>
+                <w:noProof/>
+                <w:lang w:val="en-US"/>
+              </w:rPr>
+              <w:t>Id</w:t>
+            </w:r>
+            <w:r>
+              <w:rPr>
+                <w:rStyle w:val="Hyperlink"/>
+                <w:noProof/>
+              </w:rPr>
+              <w:t>-шники для БД</w:t>
+            </w:r>
+            <w:r>
+              <w:rPr>
+                <w:noProof/>
+                <w:webHidden/>
+              </w:rPr>
+              <w:tab/>
+            </w:r>
+            <w:r>
+              <w:rPr>
+                <w:noProof/>
+                <w:webHidden/>
+              </w:rPr>
+              <w:fldChar w:fldCharType="begin"/>
+            </w:r>
+            <w:r>
+              <w:rPr>
+                <w:noProof/>
+                <w:webHidden/>
+              </w:rPr>
+              <w:instrText xml:space="preserve"> PAGEREF _Toc68617102 \h </w:instrText>
+            </w:r>
+            <w:r>
+              <w:rPr>
+                <w:noProof/>
+                <w:webHidden/>
+              </w:rPr>
+            </w:r>
+            <w:r>
+              <w:rPr>
+                <w:noProof/>
+                <w:webHidden/>
+              </w:rPr>
+              <w:fldChar w:fldCharType="separate"/>
+            </w:r>
+            <w:r>
+              <w:rPr>
+                <w:noProof/>
+                <w:webHidden/>
+              </w:rPr>
+              <w:t>5</w:t>
             </w:r>
             <w:r>
               <w:rPr>
@@ -692,7 +847,7 @@
               <w:lang w:eastAsia="ru-RU"/>
             </w:rPr>
           </w:pPr>
-          <w:hyperlink w:anchor="_Toc51237819" w:history="1">
+          <w:hyperlink w:anchor="_Toc68617103" w:history="1">
             <w:r>
               <w:rPr>
                 <w:rStyle w:val="Hyperlink"/>
@@ -719,7 +874,7 @@
                 <w:noProof/>
                 <w:webHidden/>
               </w:rPr>
-              <w:instrText xml:space="preserve"> PAGEREF _Toc51237819 \h </w:instrText>
+              <w:instrText xml:space="preserve"> PAGEREF _Toc68617103 \h </w:instrText>
             </w:r>
             <w:r>
               <w:rPr>
@@ -762,13 +917,29 @@
               <w:lang w:eastAsia="ru-RU"/>
             </w:rPr>
           </w:pPr>
-          <w:hyperlink w:anchor="_Toc51237820" w:history="1">
+          <w:hyperlink w:anchor="_Toc68617104" w:history="1">
             <w:r>
               <w:rPr>
                 <w:rStyle w:val="Hyperlink"/>
                 <w:noProof/>
-              </w:rPr>
-              <w:t>Подключение</w:t>
+                <w:lang w:val="en-US"/>
+              </w:rPr>
+              <w:t>Start</w:t>
+            </w:r>
+            <w:r>
+              <w:rPr>
+                <w:rStyle w:val="Hyperlink"/>
+                <w:noProof/>
+              </w:rPr>
+              <w:t xml:space="preserve"> </w:t>
+            </w:r>
+            <w:r>
+              <w:rPr>
+                <w:rStyle w:val="Hyperlink"/>
+                <w:noProof/>
+                <w:lang w:val="en-US"/>
+              </w:rPr>
+              <w:t>guid</w:t>
             </w:r>
             <w:r>
               <w:rPr>
@@ -789,7 +960,7 @@
                 <w:noProof/>
                 <w:webHidden/>
               </w:rPr>
-              <w:instrText xml:space="preserve"> PAGEREF _Toc51237820 \h </w:instrText>
+              <w:instrText xml:space="preserve"> PAGEREF _Toc68617104 \h </w:instrText>
             </w:r>
             <w:r>
               <w:rPr>
@@ -832,7 +1003,7 @@
               <w:lang w:eastAsia="ru-RU"/>
             </w:rPr>
           </w:pPr>
-          <w:hyperlink w:anchor="_Toc51237821" w:history="1">
+          <w:hyperlink w:anchor="_Toc68617105" w:history="1">
             <w:r>
               <w:rPr>
                 <w:rStyle w:val="Hyperlink"/>
@@ -867,7 +1038,7 @@
                 <w:noProof/>
                 <w:webHidden/>
               </w:rPr>
-              <w:instrText xml:space="preserve"> PAGEREF _Toc51237821 \h </w:instrText>
+              <w:instrText xml:space="preserve"> PAGEREF _Toc68617105 \h </w:instrText>
             </w:r>
             <w:r>
               <w:rPr>
@@ -910,7 +1081,7 @@
               <w:lang w:eastAsia="ru-RU"/>
             </w:rPr>
           </w:pPr>
-          <w:hyperlink w:anchor="_Toc51237822" w:history="1">
+          <w:hyperlink w:anchor="_Toc68617106" w:history="1">
             <w:r>
               <w:rPr>
                 <w:rStyle w:val="Hyperlink"/>
@@ -952,7 +1123,7 @@
                 <w:noProof/>
                 <w:webHidden/>
               </w:rPr>
-              <w:instrText xml:space="preserve"> PAGEREF _Toc51237822 \h </w:instrText>
+              <w:instrText xml:space="preserve"> PAGEREF _Toc68617106 \h </w:instrText>
             </w:r>
             <w:r>
               <w:rPr>
@@ -972,7 +1143,7 @@
                 <w:noProof/>
                 <w:webHidden/>
               </w:rPr>
-              <w:t>5</w:t>
+              <w:t>6</w:t>
             </w:r>
             <w:r>
               <w:rPr>
@@ -995,13 +1166,13 @@
               <w:lang w:eastAsia="ru-RU"/>
             </w:rPr>
           </w:pPr>
-          <w:hyperlink w:anchor="_Toc51237823" w:history="1">
+          <w:hyperlink w:anchor="_Toc68617107" w:history="1">
             <w:r>
               <w:rPr>
                 <w:rStyle w:val="Hyperlink"/>
                 <w:noProof/>
               </w:rPr>
-              <w:t>Исправление коллизии при добавлении записи в БД</w:t>
+              <w:t>Конфиг-файл</w:t>
             </w:r>
             <w:r>
               <w:rPr>
@@ -1022,7 +1193,7 @@
                 <w:noProof/>
                 <w:webHidden/>
               </w:rPr>
-              <w:instrText xml:space="preserve"> PAGEREF _Toc51237823 \h </w:instrText>
+              <w:instrText xml:space="preserve"> PAGEREF _Toc68617107 \h </w:instrText>
             </w:r>
             <w:r>
               <w:rPr>
@@ -1042,7 +1213,362 @@
                 <w:noProof/>
                 <w:webHidden/>
               </w:rPr>
-              <w:t>5</w:t>
+              <w:t>6</w:t>
+            </w:r>
+            <w:r>
+              <w:rPr>
+                <w:noProof/>
+                <w:webHidden/>
+              </w:rPr>
+              <w:fldChar w:fldCharType="end"/>
+            </w:r>
+          </w:hyperlink>
+        </w:p>
+        <w:p>
+          <w:pPr>
+            <w:pStyle w:val="TOC3"/>
+            <w:tabs>
+              <w:tab w:val="right" w:leader="dot" w:pos="10456"/>
+            </w:tabs>
+            <w:rPr>
+              <w:rFonts w:eastAsiaTheme="minorEastAsia"/>
+              <w:noProof/>
+              <w:lang w:eastAsia="ru-RU"/>
+            </w:rPr>
+          </w:pPr>
+          <w:hyperlink w:anchor="_Toc68617108" w:history="1">
+            <w:r>
+              <w:rPr>
+                <w:rStyle w:val="Hyperlink"/>
+                <w:noProof/>
+                <w:lang w:val="en-US"/>
+              </w:rPr>
+              <w:t>path</w:t>
+            </w:r>
+            <w:r>
+              <w:rPr>
+                <w:noProof/>
+                <w:webHidden/>
+              </w:rPr>
+              <w:tab/>
+            </w:r>
+            <w:r>
+              <w:rPr>
+                <w:noProof/>
+                <w:webHidden/>
+              </w:rPr>
+              <w:fldChar w:fldCharType="begin"/>
+            </w:r>
+            <w:r>
+              <w:rPr>
+                <w:noProof/>
+                <w:webHidden/>
+              </w:rPr>
+              <w:instrText xml:space="preserve"> PAGEREF _Toc68617108 \h </w:instrText>
+            </w:r>
+            <w:r>
+              <w:rPr>
+                <w:noProof/>
+                <w:webHidden/>
+              </w:rPr>
+            </w:r>
+            <w:r>
+              <w:rPr>
+                <w:noProof/>
+                <w:webHidden/>
+              </w:rPr>
+              <w:fldChar w:fldCharType="separate"/>
+            </w:r>
+            <w:r>
+              <w:rPr>
+                <w:noProof/>
+                <w:webHidden/>
+              </w:rPr>
+              <w:t>6</w:t>
+            </w:r>
+            <w:r>
+              <w:rPr>
+                <w:noProof/>
+                <w:webHidden/>
+              </w:rPr>
+              <w:fldChar w:fldCharType="end"/>
+            </w:r>
+          </w:hyperlink>
+        </w:p>
+        <w:p>
+          <w:pPr>
+            <w:pStyle w:val="TOC3"/>
+            <w:tabs>
+              <w:tab w:val="right" w:leader="dot" w:pos="10456"/>
+            </w:tabs>
+            <w:rPr>
+              <w:rFonts w:eastAsiaTheme="minorEastAsia"/>
+              <w:noProof/>
+              <w:lang w:eastAsia="ru-RU"/>
+            </w:rPr>
+          </w:pPr>
+          <w:hyperlink w:anchor="_Toc68617109" w:history="1">
+            <w:r>
+              <w:rPr>
+                <w:rStyle w:val="Hyperlink"/>
+                <w:noProof/>
+                <w:lang w:val="en-US"/>
+              </w:rPr>
+              <w:t>outputPattern</w:t>
+            </w:r>
+            <w:r>
+              <w:rPr>
+                <w:noProof/>
+                <w:webHidden/>
+              </w:rPr>
+              <w:tab/>
+            </w:r>
+            <w:r>
+              <w:rPr>
+                <w:noProof/>
+                <w:webHidden/>
+              </w:rPr>
+              <w:fldChar w:fldCharType="begin"/>
+            </w:r>
+            <w:r>
+              <w:rPr>
+                <w:noProof/>
+                <w:webHidden/>
+              </w:rPr>
+              <w:instrText xml:space="preserve"> PAGEREF _Toc68617109 \h </w:instrText>
+            </w:r>
+            <w:r>
+              <w:rPr>
+                <w:noProof/>
+                <w:webHidden/>
+              </w:rPr>
+            </w:r>
+            <w:r>
+              <w:rPr>
+                <w:noProof/>
+                <w:webHidden/>
+              </w:rPr>
+              <w:fldChar w:fldCharType="separate"/>
+            </w:r>
+            <w:r>
+              <w:rPr>
+                <w:noProof/>
+                <w:webHidden/>
+              </w:rPr>
+              <w:t>6</w:t>
+            </w:r>
+            <w:r>
+              <w:rPr>
+                <w:noProof/>
+                <w:webHidden/>
+              </w:rPr>
+              <w:fldChar w:fldCharType="end"/>
+            </w:r>
+          </w:hyperlink>
+        </w:p>
+        <w:p>
+          <w:pPr>
+            <w:pStyle w:val="TOC3"/>
+            <w:tabs>
+              <w:tab w:val="right" w:leader="dot" w:pos="10456"/>
+            </w:tabs>
+            <w:rPr>
+              <w:rFonts w:eastAsiaTheme="minorEastAsia"/>
+              <w:noProof/>
+              <w:lang w:eastAsia="ru-RU"/>
+            </w:rPr>
+          </w:pPr>
+          <w:hyperlink w:anchor="_Toc68617110" w:history="1">
+            <w:r>
+              <w:rPr>
+                <w:rStyle w:val="Hyperlink"/>
+                <w:noProof/>
+                <w:lang w:val="en-US"/>
+              </w:rPr>
+              <w:t>time</w:t>
+            </w:r>
+            <w:r>
+              <w:rPr>
+                <w:noProof/>
+                <w:webHidden/>
+              </w:rPr>
+              <w:tab/>
+            </w:r>
+            <w:r>
+              <w:rPr>
+                <w:noProof/>
+                <w:webHidden/>
+              </w:rPr>
+              <w:fldChar w:fldCharType="begin"/>
+            </w:r>
+            <w:r>
+              <w:rPr>
+                <w:noProof/>
+                <w:webHidden/>
+              </w:rPr>
+              <w:instrText xml:space="preserve"> PAGEREF _Toc68617110 \h </w:instrText>
+            </w:r>
+            <w:r>
+              <w:rPr>
+                <w:noProof/>
+                <w:webHidden/>
+              </w:rPr>
+            </w:r>
+            <w:r>
+              <w:rPr>
+                <w:noProof/>
+                <w:webHidden/>
+              </w:rPr>
+              <w:fldChar w:fldCharType="separate"/>
+            </w:r>
+            <w:r>
+              <w:rPr>
+                <w:noProof/>
+                <w:webHidden/>
+              </w:rPr>
+              <w:t>7</w:t>
+            </w:r>
+            <w:r>
+              <w:rPr>
+                <w:noProof/>
+                <w:webHidden/>
+              </w:rPr>
+              <w:fldChar w:fldCharType="end"/>
+            </w:r>
+          </w:hyperlink>
+        </w:p>
+        <w:p>
+          <w:pPr>
+            <w:pStyle w:val="TOC3"/>
+            <w:tabs>
+              <w:tab w:val="right" w:leader="dot" w:pos="10456"/>
+            </w:tabs>
+            <w:rPr>
+              <w:rFonts w:eastAsiaTheme="minorEastAsia"/>
+              <w:noProof/>
+              <w:lang w:eastAsia="ru-RU"/>
+            </w:rPr>
+          </w:pPr>
+          <w:hyperlink w:anchor="_Toc68617111" w:history="1">
+            <w:r>
+              <w:rPr>
+                <w:rStyle w:val="Hyperlink"/>
+                <w:noProof/>
+                <w:lang w:val="en-US"/>
+              </w:rPr>
+              <w:t>usingStores</w:t>
+            </w:r>
+            <w:r>
+              <w:rPr>
+                <w:noProof/>
+                <w:webHidden/>
+              </w:rPr>
+              <w:tab/>
+            </w:r>
+            <w:r>
+              <w:rPr>
+                <w:noProof/>
+                <w:webHidden/>
+              </w:rPr>
+              <w:fldChar w:fldCharType="begin"/>
+            </w:r>
+            <w:r>
+              <w:rPr>
+                <w:noProof/>
+                <w:webHidden/>
+              </w:rPr>
+              <w:instrText xml:space="preserve"> PAGEREF _Toc68617111 \h </w:instrText>
+            </w:r>
+            <w:r>
+              <w:rPr>
+                <w:noProof/>
+                <w:webHidden/>
+              </w:rPr>
+            </w:r>
+            <w:r>
+              <w:rPr>
+                <w:noProof/>
+                <w:webHidden/>
+              </w:rPr>
+              <w:fldChar w:fldCharType="separate"/>
+            </w:r>
+            <w:r>
+              <w:rPr>
+                <w:noProof/>
+                <w:webHidden/>
+              </w:rPr>
+              <w:t>7</w:t>
+            </w:r>
+            <w:r>
+              <w:rPr>
+                <w:noProof/>
+                <w:webHidden/>
+              </w:rPr>
+              <w:fldChar w:fldCharType="end"/>
+            </w:r>
+          </w:hyperlink>
+        </w:p>
+        <w:p>
+          <w:pPr>
+            <w:pStyle w:val="TOC3"/>
+            <w:tabs>
+              <w:tab w:val="right" w:leader="dot" w:pos="10456"/>
+            </w:tabs>
+            <w:rPr>
+              <w:rFonts w:eastAsiaTheme="minorEastAsia"/>
+              <w:noProof/>
+              <w:lang w:eastAsia="ru-RU"/>
+            </w:rPr>
+          </w:pPr>
+          <w:hyperlink w:anchor="_Toc68617112" w:history="1">
+            <w:r>
+              <w:rPr>
+                <w:rStyle w:val="Hyperlink"/>
+                <w:noProof/>
+                <w:lang w:val="en-US"/>
+              </w:rPr>
+              <w:t>insideLoggingStore</w:t>
+            </w:r>
+            <w:r>
+              <w:rPr>
+                <w:noProof/>
+                <w:webHidden/>
+              </w:rPr>
+              <w:tab/>
+            </w:r>
+            <w:r>
+              <w:rPr>
+                <w:noProof/>
+                <w:webHidden/>
+              </w:rPr>
+              <w:fldChar w:fldCharType="begin"/>
+            </w:r>
+            <w:r>
+              <w:rPr>
+                <w:noProof/>
+                <w:webHidden/>
+              </w:rPr>
+              <w:instrText xml:space="preserve"> PAGEREF _Toc68617112 \h </w:instrText>
+            </w:r>
+            <w:r>
+              <w:rPr>
+                <w:noProof/>
+                <w:webHidden/>
+              </w:rPr>
+            </w:r>
+            <w:r>
+              <w:rPr>
+                <w:noProof/>
+                <w:webHidden/>
+              </w:rPr>
+              <w:fldChar w:fldCharType="separate"/>
+            </w:r>
+            <w:r>
+              <w:rPr>
+                <w:noProof/>
+                <w:webHidden/>
+              </w:rPr>
+              <w:t>7</w:t>
             </w:r>
             <w:r>
               <w:rPr>
@@ -1065,13 +1591,28 @@
               <w:lang w:eastAsia="ru-RU"/>
             </w:rPr>
           </w:pPr>
-          <w:hyperlink w:anchor="_Toc51237824" w:history="1">
+          <w:hyperlink w:anchor="_Toc68617113" w:history="1">
             <w:r>
               <w:rPr>
                 <w:rStyle w:val="Hyperlink"/>
                 <w:noProof/>
               </w:rPr>
-              <w:t>Конфиг-файл</w:t>
+              <w:t xml:space="preserve">Добавление </w:t>
+            </w:r>
+            <w:r>
+              <w:rPr>
+                <w:rStyle w:val="Hyperlink"/>
+                <w:noProof/>
+                <w:lang w:val="en-US"/>
+              </w:rPr>
+              <w:t>store</w:t>
+            </w:r>
+            <w:r>
+              <w:rPr>
+                <w:rStyle w:val="Hyperlink"/>
+                <w:noProof/>
+              </w:rPr>
+              <w:t>-ов</w:t>
             </w:r>
             <w:r>
               <w:rPr>
@@ -1092,362 +1633,7 @@
                 <w:noProof/>
                 <w:webHidden/>
               </w:rPr>
-              <w:instrText xml:space="preserve"> PAGEREF _Toc51237824 \h </w:instrText>
-            </w:r>
-            <w:r>
-              <w:rPr>
-                <w:noProof/>
-                <w:webHidden/>
-              </w:rPr>
-            </w:r>
-            <w:r>
-              <w:rPr>
-                <w:noProof/>
-                <w:webHidden/>
-              </w:rPr>
-              <w:fldChar w:fldCharType="separate"/>
-            </w:r>
-            <w:r>
-              <w:rPr>
-                <w:noProof/>
-                <w:webHidden/>
-              </w:rPr>
-              <w:t>6</w:t>
-            </w:r>
-            <w:r>
-              <w:rPr>
-                <w:noProof/>
-                <w:webHidden/>
-              </w:rPr>
-              <w:fldChar w:fldCharType="end"/>
-            </w:r>
-          </w:hyperlink>
-        </w:p>
-        <w:p>
-          <w:pPr>
-            <w:pStyle w:val="TOC3"/>
-            <w:tabs>
-              <w:tab w:val="right" w:leader="dot" w:pos="10456"/>
-            </w:tabs>
-            <w:rPr>
-              <w:rFonts w:eastAsiaTheme="minorEastAsia"/>
-              <w:noProof/>
-              <w:lang w:eastAsia="ru-RU"/>
-            </w:rPr>
-          </w:pPr>
-          <w:hyperlink w:anchor="_Toc51237825" w:history="1">
-            <w:r>
-              <w:rPr>
-                <w:rStyle w:val="Hyperlink"/>
-                <w:noProof/>
-                <w:lang w:val="en-US"/>
-              </w:rPr>
-              <w:t>path</w:t>
-            </w:r>
-            <w:r>
-              <w:rPr>
-                <w:noProof/>
-                <w:webHidden/>
-              </w:rPr>
-              <w:tab/>
-            </w:r>
-            <w:r>
-              <w:rPr>
-                <w:noProof/>
-                <w:webHidden/>
-              </w:rPr>
-              <w:fldChar w:fldCharType="begin"/>
-            </w:r>
-            <w:r>
-              <w:rPr>
-                <w:noProof/>
-                <w:webHidden/>
-              </w:rPr>
-              <w:instrText xml:space="preserve"> PAGEREF _Toc51237825 \h </w:instrText>
-            </w:r>
-            <w:r>
-              <w:rPr>
-                <w:noProof/>
-                <w:webHidden/>
-              </w:rPr>
-            </w:r>
-            <w:r>
-              <w:rPr>
-                <w:noProof/>
-                <w:webHidden/>
-              </w:rPr>
-              <w:fldChar w:fldCharType="separate"/>
-            </w:r>
-            <w:r>
-              <w:rPr>
-                <w:noProof/>
-                <w:webHidden/>
-              </w:rPr>
-              <w:t>6</w:t>
-            </w:r>
-            <w:r>
-              <w:rPr>
-                <w:noProof/>
-                <w:webHidden/>
-              </w:rPr>
-              <w:fldChar w:fldCharType="end"/>
-            </w:r>
-          </w:hyperlink>
-        </w:p>
-        <w:p>
-          <w:pPr>
-            <w:pStyle w:val="TOC3"/>
-            <w:tabs>
-              <w:tab w:val="right" w:leader="dot" w:pos="10456"/>
-            </w:tabs>
-            <w:rPr>
-              <w:rFonts w:eastAsiaTheme="minorEastAsia"/>
-              <w:noProof/>
-              <w:lang w:eastAsia="ru-RU"/>
-            </w:rPr>
-          </w:pPr>
-          <w:hyperlink w:anchor="_Toc51237826" w:history="1">
-            <w:r>
-              <w:rPr>
-                <w:rStyle w:val="Hyperlink"/>
-                <w:noProof/>
-                <w:lang w:val="en-US"/>
-              </w:rPr>
-              <w:t>outputPattern</w:t>
-            </w:r>
-            <w:r>
-              <w:rPr>
-                <w:noProof/>
-                <w:webHidden/>
-              </w:rPr>
-              <w:tab/>
-            </w:r>
-            <w:r>
-              <w:rPr>
-                <w:noProof/>
-                <w:webHidden/>
-              </w:rPr>
-              <w:fldChar w:fldCharType="begin"/>
-            </w:r>
-            <w:r>
-              <w:rPr>
-                <w:noProof/>
-                <w:webHidden/>
-              </w:rPr>
-              <w:instrText xml:space="preserve"> PAGEREF _Toc51237826 \h </w:instrText>
-            </w:r>
-            <w:r>
-              <w:rPr>
-                <w:noProof/>
-                <w:webHidden/>
-              </w:rPr>
-            </w:r>
-            <w:r>
-              <w:rPr>
-                <w:noProof/>
-                <w:webHidden/>
-              </w:rPr>
-              <w:fldChar w:fldCharType="separate"/>
-            </w:r>
-            <w:r>
-              <w:rPr>
-                <w:noProof/>
-                <w:webHidden/>
-              </w:rPr>
-              <w:t>6</w:t>
-            </w:r>
-            <w:r>
-              <w:rPr>
-                <w:noProof/>
-                <w:webHidden/>
-              </w:rPr>
-              <w:fldChar w:fldCharType="end"/>
-            </w:r>
-          </w:hyperlink>
-        </w:p>
-        <w:p>
-          <w:pPr>
-            <w:pStyle w:val="TOC3"/>
-            <w:tabs>
-              <w:tab w:val="right" w:leader="dot" w:pos="10456"/>
-            </w:tabs>
-            <w:rPr>
-              <w:rFonts w:eastAsiaTheme="minorEastAsia"/>
-              <w:noProof/>
-              <w:lang w:eastAsia="ru-RU"/>
-            </w:rPr>
-          </w:pPr>
-          <w:hyperlink w:anchor="_Toc51237827" w:history="1">
-            <w:r>
-              <w:rPr>
-                <w:rStyle w:val="Hyperlink"/>
-                <w:noProof/>
-                <w:lang w:val="en-US"/>
-              </w:rPr>
-              <w:t>time</w:t>
-            </w:r>
-            <w:r>
-              <w:rPr>
-                <w:noProof/>
-                <w:webHidden/>
-              </w:rPr>
-              <w:tab/>
-            </w:r>
-            <w:r>
-              <w:rPr>
-                <w:noProof/>
-                <w:webHidden/>
-              </w:rPr>
-              <w:fldChar w:fldCharType="begin"/>
-            </w:r>
-            <w:r>
-              <w:rPr>
-                <w:noProof/>
-                <w:webHidden/>
-              </w:rPr>
-              <w:instrText xml:space="preserve"> PAGEREF _Toc51237827 \h </w:instrText>
-            </w:r>
-            <w:r>
-              <w:rPr>
-                <w:noProof/>
-                <w:webHidden/>
-              </w:rPr>
-            </w:r>
-            <w:r>
-              <w:rPr>
-                <w:noProof/>
-                <w:webHidden/>
-              </w:rPr>
-              <w:fldChar w:fldCharType="separate"/>
-            </w:r>
-            <w:r>
-              <w:rPr>
-                <w:noProof/>
-                <w:webHidden/>
-              </w:rPr>
-              <w:t>6</w:t>
-            </w:r>
-            <w:r>
-              <w:rPr>
-                <w:noProof/>
-                <w:webHidden/>
-              </w:rPr>
-              <w:fldChar w:fldCharType="end"/>
-            </w:r>
-          </w:hyperlink>
-        </w:p>
-        <w:p>
-          <w:pPr>
-            <w:pStyle w:val="TOC3"/>
-            <w:tabs>
-              <w:tab w:val="right" w:leader="dot" w:pos="10456"/>
-            </w:tabs>
-            <w:rPr>
-              <w:rFonts w:eastAsiaTheme="minorEastAsia"/>
-              <w:noProof/>
-              <w:lang w:eastAsia="ru-RU"/>
-            </w:rPr>
-          </w:pPr>
-          <w:hyperlink w:anchor="_Toc51237828" w:history="1">
-            <w:r>
-              <w:rPr>
-                <w:rStyle w:val="Hyperlink"/>
-                <w:noProof/>
-                <w:lang w:val="en-US"/>
-              </w:rPr>
-              <w:t>usingStores</w:t>
-            </w:r>
-            <w:r>
-              <w:rPr>
-                <w:noProof/>
-                <w:webHidden/>
-              </w:rPr>
-              <w:tab/>
-            </w:r>
-            <w:r>
-              <w:rPr>
-                <w:noProof/>
-                <w:webHidden/>
-              </w:rPr>
-              <w:fldChar w:fldCharType="begin"/>
-            </w:r>
-            <w:r>
-              <w:rPr>
-                <w:noProof/>
-                <w:webHidden/>
-              </w:rPr>
-              <w:instrText xml:space="preserve"> PAGEREF _Toc51237828 \h </w:instrText>
-            </w:r>
-            <w:r>
-              <w:rPr>
-                <w:noProof/>
-                <w:webHidden/>
-              </w:rPr>
-            </w:r>
-            <w:r>
-              <w:rPr>
-                <w:noProof/>
-                <w:webHidden/>
-              </w:rPr>
-              <w:fldChar w:fldCharType="separate"/>
-            </w:r>
-            <w:r>
-              <w:rPr>
-                <w:noProof/>
-                <w:webHidden/>
-              </w:rPr>
-              <w:t>6</w:t>
-            </w:r>
-            <w:r>
-              <w:rPr>
-                <w:noProof/>
-                <w:webHidden/>
-              </w:rPr>
-              <w:fldChar w:fldCharType="end"/>
-            </w:r>
-          </w:hyperlink>
-        </w:p>
-        <w:p>
-          <w:pPr>
-            <w:pStyle w:val="TOC3"/>
-            <w:tabs>
-              <w:tab w:val="right" w:leader="dot" w:pos="10456"/>
-            </w:tabs>
-            <w:rPr>
-              <w:rFonts w:eastAsiaTheme="minorEastAsia"/>
-              <w:noProof/>
-              <w:lang w:eastAsia="ru-RU"/>
-            </w:rPr>
-          </w:pPr>
-          <w:hyperlink w:anchor="_Toc51237829" w:history="1">
-            <w:r>
-              <w:rPr>
-                <w:rStyle w:val="Hyperlink"/>
-                <w:noProof/>
-                <w:lang w:val="en-US"/>
-              </w:rPr>
-              <w:t>insideLoggingStore</w:t>
-            </w:r>
-            <w:r>
-              <w:rPr>
-                <w:noProof/>
-                <w:webHidden/>
-              </w:rPr>
-              <w:tab/>
-            </w:r>
-            <w:r>
-              <w:rPr>
-                <w:noProof/>
-                <w:webHidden/>
-              </w:rPr>
-              <w:fldChar w:fldCharType="begin"/>
-            </w:r>
-            <w:r>
-              <w:rPr>
-                <w:noProof/>
-                <w:webHidden/>
-              </w:rPr>
-              <w:instrText xml:space="preserve"> PAGEREF _Toc51237829 \h </w:instrText>
+              <w:instrText xml:space="preserve"> PAGEREF _Toc68617113 \h </w:instrText>
             </w:r>
             <w:r>
               <w:rPr>
@@ -1490,28 +1676,13 @@
               <w:lang w:eastAsia="ru-RU"/>
             </w:rPr>
           </w:pPr>
-          <w:hyperlink w:anchor="_Toc51237830" w:history="1">
+          <w:hyperlink w:anchor="_Toc68617114" w:history="1">
             <w:r>
               <w:rPr>
                 <w:rStyle w:val="Hyperlink"/>
                 <w:noProof/>
               </w:rPr>
-              <w:t xml:space="preserve">Добавление </w:t>
-            </w:r>
-            <w:r>
-              <w:rPr>
-                <w:rStyle w:val="Hyperlink"/>
-                <w:noProof/>
-                <w:lang w:val="en-US"/>
-              </w:rPr>
-              <w:t>store</w:t>
-            </w:r>
-            <w:r>
-              <w:rPr>
-                <w:rStyle w:val="Hyperlink"/>
-                <w:noProof/>
-              </w:rPr>
-              <w:t>-ов</w:t>
+              <w:t>Изменить параметры пакетной обработки</w:t>
             </w:r>
             <w:r>
               <w:rPr>
@@ -1532,7 +1703,7 @@
                 <w:noProof/>
                 <w:webHidden/>
               </w:rPr>
-              <w:instrText xml:space="preserve"> PAGEREF _Toc51237830 \h </w:instrText>
+              <w:instrText xml:space="preserve"> PAGEREF _Toc68617114 \h </w:instrText>
             </w:r>
             <w:r>
               <w:rPr>
@@ -1575,13 +1746,13 @@
               <w:lang w:eastAsia="ru-RU"/>
             </w:rPr>
           </w:pPr>
-          <w:hyperlink w:anchor="_Toc51237831" w:history="1">
+          <w:hyperlink w:anchor="_Toc68617115" w:history="1">
             <w:r>
               <w:rPr>
                 <w:rStyle w:val="Hyperlink"/>
                 <w:noProof/>
               </w:rPr>
-              <w:t>Изменить параметры пакетной обработки</w:t>
+              <w:t>Изменить название хранилища в конфиге</w:t>
             </w:r>
             <w:r>
               <w:rPr>
@@ -1602,7 +1773,7 @@
                 <w:noProof/>
                 <w:webHidden/>
               </w:rPr>
-              <w:instrText xml:space="preserve"> PAGEREF _Toc51237831 \h </w:instrText>
+              <w:instrText xml:space="preserve"> PAGEREF _Toc68617115 \h </w:instrText>
             </w:r>
             <w:r>
               <w:rPr>
@@ -1645,13 +1816,13 @@
               <w:lang w:eastAsia="ru-RU"/>
             </w:rPr>
           </w:pPr>
-          <w:hyperlink w:anchor="_Toc51237832" w:history="1">
+          <w:hyperlink w:anchor="_Toc68617116" w:history="1">
             <w:r>
               <w:rPr>
                 <w:rStyle w:val="Hyperlink"/>
                 <w:noProof/>
               </w:rPr>
-              <w:t>Изменить название хранилища в конфиге</w:t>
+              <w:t>Изменить символы начала-окончания селекторов</w:t>
             </w:r>
             <w:r>
               <w:rPr>
@@ -1672,7 +1843,7 @@
                 <w:noProof/>
                 <w:webHidden/>
               </w:rPr>
-              <w:instrText xml:space="preserve"> PAGEREF _Toc51237832 \h </w:instrText>
+              <w:instrText xml:space="preserve"> PAGEREF _Toc68617116 \h </w:instrText>
             </w:r>
             <w:r>
               <w:rPr>
@@ -1692,7 +1863,7 @@
                 <w:noProof/>
                 <w:webHidden/>
               </w:rPr>
-              <w:t>7</w:t>
+              <w:t>8</w:t>
             </w:r>
             <w:r>
               <w:rPr>
@@ -1715,13 +1886,13 @@
               <w:lang w:eastAsia="ru-RU"/>
             </w:rPr>
           </w:pPr>
-          <w:hyperlink w:anchor="_Toc51237833" w:history="1">
+          <w:hyperlink w:anchor="_Toc68617117" w:history="1">
             <w:r>
               <w:rPr>
                 <w:rStyle w:val="Hyperlink"/>
                 <w:noProof/>
               </w:rPr>
-              <w:t>Изменить символы начала-окончания селекторов</w:t>
+              <w:t>Добавить селекторы и выводимую информацию</w:t>
             </w:r>
             <w:r>
               <w:rPr>
@@ -1742,7 +1913,7 @@
                 <w:noProof/>
                 <w:webHidden/>
               </w:rPr>
-              <w:instrText xml:space="preserve"> PAGEREF _Toc51237833 \h </w:instrText>
+              <w:instrText xml:space="preserve"> PAGEREF _Toc68617117 \h </w:instrText>
             </w:r>
             <w:r>
               <w:rPr>
@@ -1762,7 +1933,7 @@
                 <w:noProof/>
                 <w:webHidden/>
               </w:rPr>
-              <w:t>7</w:t>
+              <w:t>8</w:t>
             </w:r>
             <w:r>
               <w:rPr>
@@ -1785,13 +1956,13 @@
               <w:lang w:eastAsia="ru-RU"/>
             </w:rPr>
           </w:pPr>
-          <w:hyperlink w:anchor="_Toc51237834" w:history="1">
+          <w:hyperlink w:anchor="_Toc68617118" w:history="1">
             <w:r>
               <w:rPr>
                 <w:rStyle w:val="Hyperlink"/>
                 <w:noProof/>
               </w:rPr>
-              <w:t>Добавить селекторы и выводимую информацию</w:t>
+              <w:t>Изменить логируемую самодигностическую инфу</w:t>
             </w:r>
             <w:r>
               <w:rPr>
@@ -1812,7 +1983,7 @@
                 <w:noProof/>
                 <w:webHidden/>
               </w:rPr>
-              <w:instrText xml:space="preserve"> PAGEREF _Toc51237834 \h </w:instrText>
+              <w:instrText xml:space="preserve"> PAGEREF _Toc68617118 \h </w:instrText>
             </w:r>
             <w:r>
               <w:rPr>
@@ -1832,7 +2003,7 @@
                 <w:noProof/>
                 <w:webHidden/>
               </w:rPr>
-              <w:t>7</w:t>
+              <w:t>8</w:t>
             </w:r>
             <w:r>
               <w:rPr>
@@ -1855,13 +2026,13 @@
               <w:lang w:eastAsia="ru-RU"/>
             </w:rPr>
           </w:pPr>
-          <w:hyperlink w:anchor="_Toc51237835" w:history="1">
+          <w:hyperlink w:anchor="_Toc68617119" w:history="1">
             <w:r>
               <w:rPr>
                 <w:rStyle w:val="Hyperlink"/>
                 <w:noProof/>
               </w:rPr>
-              <w:t>Изменить логируемую самодигностическую инфу</w:t>
+              <w:t>Изменить предупредительный порог занятости очереди обработки</w:t>
             </w:r>
             <w:r>
               <w:rPr>
@@ -1882,7 +2053,7 @@
                 <w:noProof/>
                 <w:webHidden/>
               </w:rPr>
-              <w:instrText xml:space="preserve"> PAGEREF _Toc51237835 \h </w:instrText>
+              <w:instrText xml:space="preserve"> PAGEREF _Toc68617119 \h </w:instrText>
             </w:r>
             <w:r>
               <w:rPr>
@@ -1925,13 +2096,13 @@
               <w:lang w:eastAsia="ru-RU"/>
             </w:rPr>
           </w:pPr>
-          <w:hyperlink w:anchor="_Toc51237836" w:history="1">
+          <w:hyperlink w:anchor="_Toc68617120" w:history="1">
             <w:r>
               <w:rPr>
                 <w:rStyle w:val="Hyperlink"/>
                 <w:noProof/>
               </w:rPr>
-              <w:t>Изменить предупредительный порог занятости очереди обработки</w:t>
+              <w:t>Добавить/изменить параметры в конфиге</w:t>
             </w:r>
             <w:r>
               <w:rPr>
@@ -1952,147 +2123,7 @@
                 <w:noProof/>
                 <w:webHidden/>
               </w:rPr>
-              <w:instrText xml:space="preserve"> PAGEREF _Toc51237836 \h </w:instrText>
-            </w:r>
-            <w:r>
-              <w:rPr>
-                <w:noProof/>
-                <w:webHidden/>
-              </w:rPr>
-            </w:r>
-            <w:r>
-              <w:rPr>
-                <w:noProof/>
-                <w:webHidden/>
-              </w:rPr>
-              <w:fldChar w:fldCharType="separate"/>
-            </w:r>
-            <w:r>
-              <w:rPr>
-                <w:noProof/>
-                <w:webHidden/>
-              </w:rPr>
-              <w:t>8</w:t>
-            </w:r>
-            <w:r>
-              <w:rPr>
-                <w:noProof/>
-                <w:webHidden/>
-              </w:rPr>
-              <w:fldChar w:fldCharType="end"/>
-            </w:r>
-          </w:hyperlink>
-        </w:p>
-        <w:p>
-          <w:pPr>
-            <w:pStyle w:val="TOC2"/>
-            <w:tabs>
-              <w:tab w:val="right" w:leader="dot" w:pos="10456"/>
-            </w:tabs>
-            <w:rPr>
-              <w:rFonts w:eastAsiaTheme="minorEastAsia"/>
-              <w:noProof/>
-              <w:lang w:eastAsia="ru-RU"/>
-            </w:rPr>
-          </w:pPr>
-          <w:hyperlink w:anchor="_Toc51237837" w:history="1">
-            <w:r>
-              <w:rPr>
-                <w:rStyle w:val="Hyperlink"/>
-                <w:noProof/>
-              </w:rPr>
-              <w:t>Добавить новые параметры в конфиг</w:t>
-            </w:r>
-            <w:r>
-              <w:rPr>
-                <w:noProof/>
-                <w:webHidden/>
-              </w:rPr>
-              <w:tab/>
-            </w:r>
-            <w:r>
-              <w:rPr>
-                <w:noProof/>
-                <w:webHidden/>
-              </w:rPr>
-              <w:fldChar w:fldCharType="begin"/>
-            </w:r>
-            <w:r>
-              <w:rPr>
-                <w:noProof/>
-                <w:webHidden/>
-              </w:rPr>
-              <w:instrText xml:space="preserve"> PAGEREF _Toc51237837 \h </w:instrText>
-            </w:r>
-            <w:r>
-              <w:rPr>
-                <w:noProof/>
-                <w:webHidden/>
-              </w:rPr>
-            </w:r>
-            <w:r>
-              <w:rPr>
-                <w:noProof/>
-                <w:webHidden/>
-              </w:rPr>
-              <w:fldChar w:fldCharType="separate"/>
-            </w:r>
-            <w:r>
-              <w:rPr>
-                <w:noProof/>
-                <w:webHidden/>
-              </w:rPr>
-              <w:t>8</w:t>
-            </w:r>
-            <w:r>
-              <w:rPr>
-                <w:noProof/>
-                <w:webHidden/>
-              </w:rPr>
-              <w:fldChar w:fldCharType="end"/>
-            </w:r>
-          </w:hyperlink>
-        </w:p>
-        <w:p>
-          <w:pPr>
-            <w:pStyle w:val="TOC2"/>
-            <w:tabs>
-              <w:tab w:val="right" w:leader="dot" w:pos="10456"/>
-            </w:tabs>
-            <w:rPr>
-              <w:rFonts w:eastAsiaTheme="minorEastAsia"/>
-              <w:noProof/>
-              <w:lang w:eastAsia="ru-RU"/>
-            </w:rPr>
-          </w:pPr>
-          <w:hyperlink w:anchor="_Toc51237838" w:history="1">
-            <w:r>
-              <w:rPr>
-                <w:rStyle w:val="Hyperlink"/>
-                <w:noProof/>
-              </w:rPr>
-              <w:t>Изменить корневую папку логов</w:t>
-            </w:r>
-            <w:r>
-              <w:rPr>
-                <w:noProof/>
-                <w:webHidden/>
-              </w:rPr>
-              <w:tab/>
-            </w:r>
-            <w:r>
-              <w:rPr>
-                <w:noProof/>
-                <w:webHidden/>
-              </w:rPr>
-              <w:fldChar w:fldCharType="begin"/>
-            </w:r>
-            <w:r>
-              <w:rPr>
-                <w:noProof/>
-                <w:webHidden/>
-              </w:rPr>
-              <w:instrText xml:space="preserve"> PAGEREF _Toc51237838 \h </w:instrText>
+              <w:instrText xml:space="preserve"> PAGEREF _Toc68617120 \h </w:instrText>
             </w:r>
             <w:r>
               <w:rPr>
@@ -2134,7 +2165,19 @@
         </w:p>
       </w:sdtContent>
     </w:sdt>
-    <w:p/>
+    <w:p>
+      <w:pPr>
+        <w:pStyle w:val="Heading1"/>
+      </w:pPr>
+      <w:bookmarkStart w:id="0" w:name="_Toc68617092"/>
+      <w:r>
+        <w:t>В</w:t>
+      </w:r>
+      <w:r>
+        <w:t>ведение</w:t>
+      </w:r>
+      <w:bookmarkEnd w:id="0"/>
+    </w:p>
     <w:p>
       <w:r>
         <w:rPr>
@@ -2169,6 +2212,11 @@
       </w:r>
     </w:p>
     <w:p>
+      <w:pPr>
+        <w:rPr>
+          <w:lang w:val="en-US"/>
+        </w:rPr>
+      </w:pPr>
       <w:r>
         <w:t>-</w:t>
       </w:r>
@@ -2180,6 +2228,36 @@
         <w:t>MongoDb</w:t>
       </w:r>
       <w:proofErr w:type="spellEnd"/>
+    </w:p>
+    <w:p>
+      <w:pPr>
+        <w:rPr>
+          <w:lang w:val="en-US"/>
+        </w:rPr>
+      </w:pPr>
+      <w:r>
+        <w:t>-</w:t>
+      </w:r>
+      <w:r>
+        <w:rPr>
+          <w:lang w:val="en-US"/>
+        </w:rPr>
+        <w:t>Telegram (</w:t>
+      </w:r>
+      <w:proofErr w:type="spellStart"/>
+      <w:r>
+        <w:rPr>
+          <w:lang w:val="en-US"/>
+        </w:rPr>
+        <w:t>TelegramBot</w:t>
+      </w:r>
+      <w:proofErr w:type="spellEnd"/>
+      <w:r>
+        <w:rPr>
+          <w:lang w:val="en-US"/>
+        </w:rPr>
+        <w:t>)</w:t>
+      </w:r>
     </w:p>
     <w:p/>
     <w:p>
@@ -2249,7 +2327,6 @@
         </w:numPr>
       </w:pPr>
       <w:r>
-        <w:lastRenderedPageBreak/>
         <w:t xml:space="preserve">нужно </w:t>
       </w:r>
       <w:r>
@@ -2320,7 +2397,7 @@
         <w:t xml:space="preserve"> (чёрный ящик)</w:t>
       </w:r>
       <w:r>
-        <w:t xml:space="preserve">. </w:t>
+        <w:t>.</w:t>
       </w:r>
     </w:p>
     <w:p/>
@@ -2328,24 +2405,24 @@
       <w:pPr>
         <w:pStyle w:val="Heading1"/>
       </w:pPr>
-      <w:bookmarkStart w:id="0" w:name="_Toc51237810"/>
+      <w:bookmarkStart w:id="1" w:name="_Toc68617093"/>
       <w:r>
         <w:t>Внутреннее устройство</w:t>
       </w:r>
-      <w:bookmarkEnd w:id="0"/>
+      <w:bookmarkEnd w:id="1"/>
     </w:p>
     <w:p>
       <w:pPr>
         <w:pStyle w:val="Heading2"/>
       </w:pPr>
-      <w:bookmarkStart w:id="1" w:name="_Toc51237811"/>
+      <w:bookmarkStart w:id="2" w:name="_Toc68617094"/>
       <w:r>
         <w:t xml:space="preserve">Основные </w:t>
       </w:r>
       <w:r>
         <w:t>типы</w:t>
       </w:r>
-      <w:bookmarkEnd w:id="1"/>
+      <w:bookmarkEnd w:id="2"/>
     </w:p>
     <w:p>
       <w:pPr>
@@ -2940,21 +3017,21 @@
       <w:pPr>
         <w:pStyle w:val="Heading2"/>
       </w:pPr>
-      <w:bookmarkStart w:id="2" w:name="_Toc51237812"/>
+      <w:bookmarkStart w:id="3" w:name="_Toc68617095"/>
       <w:r>
         <w:t>Алгоритмы работы</w:t>
       </w:r>
-      <w:bookmarkEnd w:id="2"/>
+      <w:bookmarkEnd w:id="3"/>
     </w:p>
     <w:p>
       <w:pPr>
         <w:pStyle w:val="Heading3"/>
       </w:pPr>
-      <w:bookmarkStart w:id="3" w:name="_Toc51237813"/>
+      <w:bookmarkStart w:id="4" w:name="_Toc68617096"/>
       <w:r>
         <w:t>Вывод лога</w:t>
       </w:r>
-      <w:bookmarkEnd w:id="3"/>
+      <w:bookmarkEnd w:id="4"/>
     </w:p>
     <w:p>
       <w:pPr>
@@ -3211,6 +3288,7 @@
         <w:rPr>
           <w:lang w:val="en-US"/>
         </w:rPr>
+        <w:lastRenderedPageBreak/>
         <w:t>ConcurrentDictionary</w:t>
       </w:r>
       <w:proofErr w:type="spellEnd"/>
@@ -3398,7 +3476,6 @@
         <w:rPr>
           <w:lang w:val="en-US"/>
         </w:rPr>
-        <w:lastRenderedPageBreak/>
         <w:t>logger.Log</w:t>
       </w:r>
       <w:proofErr w:type="spellEnd"/>
@@ -4356,59 +4433,12 @@
         <w:t xml:space="preserve">основной поток почти совсем не задержится для вывода, но даже консоль может задержать основной поток с выводом. </w:t>
       </w:r>
     </w:p>
-    <w:p>
-      <w:pPr>
-        <w:pStyle w:val="Heading4"/>
-      </w:pPr>
-      <w:r>
-        <w:t>Формирование лог-записи</w:t>
-      </w:r>
-    </w:p>
-    <w:p>
-      <w:proofErr w:type="spellStart"/>
-      <w:r>
-        <w:rPr>
-          <w:lang w:val="en-US"/>
-        </w:rPr>
-        <w:t>outputPattern</w:t>
-      </w:r>
-      <w:proofErr w:type="spellEnd"/>
-      <w:r>
-        <w:t xml:space="preserve"> - э</w:t>
-      </w:r>
-      <w:r>
-        <w:t>то параметр из конфига,</w:t>
-      </w:r>
-      <w:r>
-        <w:t xml:space="preserve"> определяющий содержание записи,</w:t>
-      </w:r>
-      <w:r>
-        <w:t xml:space="preserve"> он задействуется при каждом выводе лога, но не в сыром виде: при </w:t>
-      </w:r>
-      <w:proofErr w:type="spellStart"/>
-      <w:r>
-        <w:t>парсинге</w:t>
-      </w:r>
-      <w:proofErr w:type="spellEnd"/>
-      <w:r>
-        <w:t xml:space="preserve"> конфига </w:t>
-      </w:r>
-      <w:r>
-        <w:t xml:space="preserve">его содержимое превращается в последовательность анонимных методов, т.е. сразу определяется </w:t>
-      </w:r>
-      <w:r>
-        <w:t>что выводится и в каком порядке, дабы постоянно не тратить время на побитовый проход</w:t>
-      </w:r>
-      <w:r>
-        <w:t xml:space="preserve"> по строке паттерна. </w:t>
-      </w:r>
-    </w:p>
     <w:p/>
     <w:p>
       <w:pPr>
         <w:pStyle w:val="Heading3"/>
       </w:pPr>
-      <w:bookmarkStart w:id="4" w:name="_Toc51237814"/>
+      <w:bookmarkStart w:id="5" w:name="_Toc68617097"/>
       <w:proofErr w:type="spellStart"/>
       <w:r>
         <w:rPr>
@@ -4416,7 +4446,7 @@
         </w:rPr>
         <w:t>FileSM</w:t>
       </w:r>
-      <w:bookmarkEnd w:id="4"/>
+      <w:bookmarkEnd w:id="5"/>
       <w:proofErr w:type="spellEnd"/>
       <w:r>
         <w:t xml:space="preserve"> </w:t>
@@ -4542,9 +4572,8 @@
       <w:pPr>
         <w:pStyle w:val="Heading3"/>
       </w:pPr>
-      <w:bookmarkStart w:id="5" w:name="_Toc51237815"/>
-      <w:r>
-        <w:lastRenderedPageBreak/>
+      <w:bookmarkStart w:id="6" w:name="_Toc68617098"/>
+      <w:r>
         <w:t xml:space="preserve">Разбор </w:t>
       </w:r>
       <w:proofErr w:type="spellStart"/>
@@ -4554,7 +4583,7 @@
         </w:rPr>
         <w:t>outputPattern</w:t>
       </w:r>
-      <w:bookmarkEnd w:id="5"/>
+      <w:bookmarkEnd w:id="6"/>
       <w:proofErr w:type="spellEnd"/>
     </w:p>
     <w:p>
@@ -4659,6 +4688,27 @@
       </w:r>
     </w:p>
     <w:p>
+      <w:proofErr w:type="spellStart"/>
+      <w:r>
+        <w:rPr>
+          <w:lang w:val="en-US"/>
+        </w:rPr>
+        <w:t>outputPattern</w:t>
+      </w:r>
+      <w:proofErr w:type="spellEnd"/>
+      <w:r>
+        <w:t xml:space="preserve"> задействуется при каждом выводе лога, но не в сыром виде: при </w:t>
+      </w:r>
+      <w:proofErr w:type="spellStart"/>
+      <w:r>
+        <w:t>парсинге</w:t>
+      </w:r>
+      <w:proofErr w:type="spellEnd"/>
+      <w:r>
+        <w:t xml:space="preserve"> конфига его содержимое превращается в последовательность анонимных методов, т.е. сразу определяется что выводится и в каком порядке, дабы постоянно не тратить время на побитовый проход по строке паттерна. </w:t>
+      </w:r>
+    </w:p>
+    <w:p>
       <w:r>
         <w:t xml:space="preserve">Разная информация вставляется </w:t>
       </w:r>
@@ -4804,11 +4854,11 @@
       <w:pPr>
         <w:pStyle w:val="Heading3"/>
       </w:pPr>
-      <w:bookmarkStart w:id="6" w:name="_Toc51237816"/>
+      <w:bookmarkStart w:id="7" w:name="_Toc68617099"/>
       <w:r>
         <w:t>Пакетная обработка</w:t>
       </w:r>
-      <w:bookmarkEnd w:id="6"/>
+      <w:bookmarkEnd w:id="7"/>
     </w:p>
     <w:p>
       <w:pPr>
@@ -5090,11 +5140,11 @@
       <w:pPr>
         <w:pStyle w:val="Heading3"/>
       </w:pPr>
-      <w:bookmarkStart w:id="7" w:name="_Toc51237817"/>
+      <w:bookmarkStart w:id="8" w:name="_Toc68617100"/>
       <w:r>
         <w:t>Фиксация заполненности очереди</w:t>
       </w:r>
-      <w:bookmarkEnd w:id="7"/>
+      <w:bookmarkEnd w:id="8"/>
     </w:p>
     <w:p>
       <w:pPr>
@@ -5190,6 +5240,7 @@
         </w:numPr>
       </w:pPr>
       <w:r>
+        <w:lastRenderedPageBreak/>
         <w:t>Крайне маловероятна такая ситуация: очередь заполнена на 100%, но потребитель и производитель идут нога в ногу, записи не теряются. Реализованная логика такое не обрабатывает</w:t>
       </w:r>
       <w:r>
@@ -5207,11 +5258,11 @@
       <w:pPr>
         <w:pStyle w:val="Heading3"/>
       </w:pPr>
-      <w:bookmarkStart w:id="8" w:name="_Toc51237818"/>
+      <w:bookmarkStart w:id="9" w:name="_Toc68617101"/>
       <w:r>
         <w:t>Самодиагностика</w:t>
       </w:r>
-      <w:bookmarkEnd w:id="8"/>
+      <w:bookmarkEnd w:id="9"/>
     </w:p>
     <w:p>
       <w:pPr>
@@ -5399,13 +5450,19 @@
         <w:t xml:space="preserve"> и </w:t>
       </w:r>
       <w:r>
-        <w:rPr>
-          <w:lang w:val="en-US"/>
-        </w:rPr>
-        <w:t>main</w:t>
-      </w:r>
-      <w:r>
-        <w:t xml:space="preserve">-поток пишут в </w:t>
+        <w:t xml:space="preserve">потоки </w:t>
+      </w:r>
+      <w:r>
+        <w:t>приложения</w:t>
+      </w:r>
+      <w:r>
+        <w:t xml:space="preserve"> </w:t>
+      </w:r>
+      <w:r>
+        <w:t>вызывают</w:t>
+      </w:r>
+      <w:r>
+        <w:t xml:space="preserve"> </w:t>
       </w:r>
       <w:r>
         <w:rPr>
@@ -5414,43 +5471,20 @@
         <w:t>Log</w:t>
       </w:r>
       <w:r>
-        <w:t xml:space="preserve"> одновременно, а </w:t>
-      </w:r>
-      <w:r>
-        <w:rPr>
-          <w:lang w:val="en-US"/>
-        </w:rPr>
-        <w:t>Log</w:t>
-      </w:r>
-      <w:r>
-        <w:t xml:space="preserve"> </w:t>
-      </w:r>
-      <w:r>
-        <w:t xml:space="preserve">синхронный. </w:t>
-      </w:r>
-      <w:r>
-        <w:t xml:space="preserve">Однако </w:t>
-      </w:r>
-      <w:r>
-        <w:rPr>
-          <w:lang w:val="en-US"/>
-        </w:rPr>
-        <w:t>store</w:t>
-      </w:r>
-      <w:r>
-        <w:t>-</w:t>
-      </w:r>
-      <w:r>
-        <w:t>потоки не делают этого часто</w:t>
-      </w:r>
-      <w:r>
-        <w:t xml:space="preserve">, поэтому не ожидаются проблемы с производительностью. </w:t>
+        <w:t xml:space="preserve"> одновременно, </w:t>
+      </w:r>
+      <w:r>
+        <w:t xml:space="preserve">однако </w:t>
+      </w:r>
+      <w:r>
+        <w:t>производительности это не вредит.</w:t>
       </w:r>
     </w:p>
     <w:p>
       <w:pPr>
         <w:pStyle w:val="Heading3"/>
       </w:pPr>
+      <w:bookmarkStart w:id="10" w:name="_Toc68617102"/>
       <w:r>
         <w:t xml:space="preserve">Уникальные </w:t>
       </w:r>
@@ -5466,6 +5500,7 @@
       <w:r>
         <w:t xml:space="preserve"> для БД</w:t>
       </w:r>
+      <w:bookmarkEnd w:id="10"/>
     </w:p>
     <w:p>
       <w:pPr>
@@ -5756,954 +5791,404 @@
         <w:t>&gt;</w:t>
       </w:r>
     </w:p>
-    <w:p>
-      <w:pPr>
-        <w:rPr>
-          <w:lang w:val="en-US"/>
-        </w:rPr>
-      </w:pPr>
-    </w:p>
+    <w:p/>
     <w:p>
       <w:pPr>
         <w:pStyle w:val="Heading1"/>
       </w:pPr>
-      <w:bookmarkStart w:id="9" w:name="_Toc51237819"/>
+      <w:bookmarkStart w:id="11" w:name="_Toc68617103"/>
       <w:r>
         <w:t>Эксплуатация</w:t>
       </w:r>
-      <w:bookmarkEnd w:id="9"/>
+      <w:bookmarkEnd w:id="11"/>
     </w:p>
     <w:p>
       <w:pPr>
         <w:pStyle w:val="Heading2"/>
       </w:pPr>
-      <w:bookmarkStart w:id="10" w:name="_Toc51237820"/>
-      <w:r>
-        <w:t>Подключение</w:t>
-      </w:r>
-      <w:bookmarkEnd w:id="10"/>
+      <w:bookmarkStart w:id="12" w:name="_Toc68617104"/>
+      <w:r>
+        <w:rPr>
+          <w:lang w:val="en-US"/>
+        </w:rPr>
+        <w:t>Start</w:t>
+      </w:r>
       <w:r>
         <w:t xml:space="preserve"> </w:t>
       </w:r>
-    </w:p>
-    <w:p>
-      <w:pPr>
-        <w:pStyle w:val="ListParagraph"/>
-        <w:numPr>
-          <w:ilvl w:val="0"/>
-          <w:numId w:val="8"/>
-        </w:numPr>
-        <w:rPr>
-          <w:lang w:val="en-US"/>
-        </w:rPr>
-      </w:pPr>
-      <w:r>
-        <w:t xml:space="preserve">Подключить </w:t>
-      </w:r>
-      <w:proofErr w:type="spellStart"/>
-      <w:r>
-        <w:t>либу</w:t>
-      </w:r>
-      <w:proofErr w:type="spellEnd"/>
-      <w:r>
-        <w:t>, пробросить зависимость.</w:t>
-      </w:r>
-    </w:p>
-    <w:p>
-      <w:pPr>
-        <w:pStyle w:val="ListParagraph"/>
-        <w:numPr>
-          <w:ilvl w:val="0"/>
-          <w:numId w:val="8"/>
-        </w:numPr>
-      </w:pPr>
+      <w:proofErr w:type="spellStart"/>
+      <w:r>
+        <w:rPr>
+          <w:lang w:val="en-US"/>
+        </w:rPr>
+        <w:t>guid</w:t>
+      </w:r>
+      <w:bookmarkEnd w:id="12"/>
+      <w:proofErr w:type="spellEnd"/>
+    </w:p>
+    <w:p>
+      <w:pPr>
+        <w:rPr>
+          <w:lang w:val="en-US"/>
+        </w:rPr>
+      </w:pPr>
+      <w:r>
+        <w:rPr>
+          <w:lang w:val="en-US"/>
+        </w:rPr>
+        <w:t>See in README.md.</w:t>
+      </w:r>
+    </w:p>
+    <w:p/>
+    <w:p>
+      <w:pPr>
+        <w:pStyle w:val="Heading2"/>
+      </w:pPr>
+      <w:bookmarkStart w:id="13" w:name="_Toc68617105"/>
+      <w:r>
+        <w:t>Создать</w:t>
+      </w:r>
+      <w:r>
+        <w:t xml:space="preserve"> </w:t>
+      </w:r>
+      <w:proofErr w:type="spellStart"/>
+      <w:r>
+        <w:t>кастомный</w:t>
+      </w:r>
+      <w:proofErr w:type="spellEnd"/>
+      <w:r>
+        <w:t xml:space="preserve"> </w:t>
+      </w:r>
+      <w:proofErr w:type="spellStart"/>
+      <w:r>
+        <w:rPr>
+          <w:lang w:val="en-US"/>
+        </w:rPr>
+        <w:t>loglevel</w:t>
+      </w:r>
+      <w:bookmarkEnd w:id="13"/>
+      <w:proofErr w:type="spellEnd"/>
+    </w:p>
+    <w:p>
+      <w:r>
+        <w:t>Добавить</w:t>
+      </w:r>
+      <w:r>
+        <w:t xml:space="preserve"> </w:t>
+      </w:r>
+      <w:r>
+        <w:t xml:space="preserve">значение </w:t>
+      </w:r>
+      <w:proofErr w:type="spellStart"/>
+      <w:r>
+        <w:t>loglevel</w:t>
+      </w:r>
+      <w:proofErr w:type="spellEnd"/>
+      <w:r>
+        <w:t>-</w:t>
+      </w:r>
+      <w:r>
+        <w:t>перечисления</w:t>
+      </w:r>
+      <w:r>
+        <w:t xml:space="preserve"> (</w:t>
+      </w:r>
+      <w:proofErr w:type="spellStart"/>
+      <w:r>
+        <w:rPr>
+          <w:lang w:val="en-US"/>
+        </w:rPr>
+        <w:t>enum</w:t>
+      </w:r>
+      <w:proofErr w:type="spellEnd"/>
+      <w:r>
+        <w:t>)</w:t>
+      </w:r>
+      <w:r>
+        <w:t xml:space="preserve">, </w:t>
+      </w:r>
+      <w:r>
+        <w:t xml:space="preserve">вызвать </w:t>
+      </w:r>
+      <w:proofErr w:type="spellStart"/>
+      <w:r>
+        <w:t>logger</w:t>
+      </w:r>
+      <w:proofErr w:type="spellEnd"/>
+      <w:r>
+        <w:rPr>
+          <w:lang w:val="en-US"/>
+        </w:rPr>
+        <w:t>Obj</w:t>
+      </w:r>
+      <w:r>
+        <w:t>.</w:t>
+      </w:r>
+      <w:proofErr w:type="spellStart"/>
+      <w:r>
+        <w:t>Log</w:t>
+      </w:r>
+      <w:proofErr w:type="spellEnd"/>
+      <w:r>
+        <w:t>(</w:t>
+      </w:r>
+      <w:r>
+        <w:t>…</w:t>
+      </w:r>
+      <w:r>
+        <w:t>)</w:t>
+      </w:r>
+      <w:r>
+        <w:t xml:space="preserve"> со своим </w:t>
+      </w:r>
+      <w:proofErr w:type="spellStart"/>
+      <w:r>
+        <w:t>кастомным</w:t>
+      </w:r>
+      <w:proofErr w:type="spellEnd"/>
+      <w:r>
+        <w:t xml:space="preserve"> </w:t>
+      </w:r>
+      <w:proofErr w:type="spellStart"/>
+      <w:r>
+        <w:t>левелом</w:t>
+      </w:r>
+      <w:proofErr w:type="spellEnd"/>
+      <w:r>
+        <w:t xml:space="preserve">. </w:t>
+      </w:r>
+      <w:r>
+        <w:t>+</w:t>
+      </w:r>
+      <w:r>
+        <w:t xml:space="preserve"> сделать</w:t>
+      </w:r>
+      <w:r>
+        <w:t xml:space="preserve"> свои методы расширения под него, где уже будут подставлены нужные аргументы, </w:t>
+      </w:r>
+      <w:proofErr w:type="spellStart"/>
+      <w:r>
+        <w:t>вкл</w:t>
+      </w:r>
+      <w:proofErr w:type="spellEnd"/>
+      <w:r>
+        <w:t xml:space="preserve"> новый </w:t>
+      </w:r>
+      <w:proofErr w:type="spellStart"/>
+      <w:r>
+        <w:t>loglevel</w:t>
+      </w:r>
+      <w:proofErr w:type="spellEnd"/>
+      <w:r>
+        <w:t>.</w:t>
+      </w:r>
+    </w:p>
+    <w:p>
+      <w:r>
+        <w:t>Необходимо учесть заданные весовые коэффициенты для уровней:</w:t>
+      </w:r>
+    </w:p>
+    <w:p>
+      <w:pPr>
+        <w:rPr>
+          <w:lang w:val="en-US"/>
+        </w:rPr>
+      </w:pPr>
+      <w:r>
+        <w:rPr>
+          <w:lang w:val="en-US"/>
+        </w:rPr>
+        <w:t>-trace 100</w:t>
+      </w:r>
+    </w:p>
+    <w:p>
+      <w:pPr>
+        <w:rPr>
+          <w:lang w:val="en-US"/>
+        </w:rPr>
+      </w:pPr>
+      <w:r>
+        <w:rPr>
+          <w:lang w:val="en-US"/>
+        </w:rPr>
+        <w:t>-debug 200</w:t>
+      </w:r>
+    </w:p>
+    <w:p>
+      <w:pPr>
+        <w:rPr>
+          <w:lang w:val="en-US"/>
+        </w:rPr>
+      </w:pPr>
+      <w:r>
+        <w:rPr>
+          <w:lang w:val="en-US"/>
+        </w:rPr>
+        <w:t>-info 300</w:t>
+      </w:r>
+    </w:p>
+    <w:p>
+      <w:pPr>
+        <w:rPr>
+          <w:lang w:val="en-US"/>
+        </w:rPr>
+      </w:pPr>
+      <w:r>
+        <w:rPr>
+          <w:lang w:val="en-US"/>
+        </w:rPr>
+        <w:t>-important 400</w:t>
+      </w:r>
+    </w:p>
+    <w:p>
+      <w:pPr>
+        <w:rPr>
+          <w:lang w:val="en-US"/>
+        </w:rPr>
+      </w:pPr>
+      <w:r>
+        <w:rPr>
+          <w:lang w:val="en-US"/>
+        </w:rPr>
+        <w:t>-warning 500</w:t>
+      </w:r>
+    </w:p>
+    <w:p>
+      <w:r>
+        <w:t>-</w:t>
+      </w:r>
+      <w:r>
+        <w:rPr>
+          <w:lang w:val="en-US"/>
+        </w:rPr>
+        <w:t>error</w:t>
+      </w:r>
+      <w:r>
+        <w:t xml:space="preserve"> 600</w:t>
+      </w:r>
+    </w:p>
+    <w:p>
+      <w:r>
+        <w:t>-</w:t>
+      </w:r>
+      <w:r>
+        <w:rPr>
+          <w:lang w:val="en-US"/>
+        </w:rPr>
+        <w:t>fatal</w:t>
+      </w:r>
+      <w:r>
+        <w:t xml:space="preserve"> 700</w:t>
+      </w:r>
+    </w:p>
+    <w:p>
+      <w:r>
+        <w:t xml:space="preserve">Веса используются для ранжира </w:t>
+      </w:r>
+      <w:proofErr w:type="spellStart"/>
+      <w:r>
+        <w:t>левелов</w:t>
+      </w:r>
+      <w:proofErr w:type="spellEnd"/>
+      <w:r>
+        <w:t xml:space="preserve"> и учета параметра </w:t>
+      </w:r>
+      <w:proofErr w:type="spellStart"/>
+      <w:r>
+        <w:rPr>
+          <w:lang w:val="en-US"/>
+        </w:rPr>
+        <w:t>minLogLevel</w:t>
+      </w:r>
+      <w:proofErr w:type="spellEnd"/>
+      <w:r>
+        <w:t xml:space="preserve">, который указывает нижний порог серьёзности. </w:t>
+      </w:r>
+    </w:p>
+    <w:p/>
+    <w:p>
+      <w:pPr>
+        <w:pStyle w:val="Heading2"/>
+      </w:pPr>
+      <w:bookmarkStart w:id="14" w:name="_Toc68617106"/>
+      <w:r>
+        <w:t>Изменить</w:t>
+      </w:r>
+      <w:r>
+        <w:t xml:space="preserve"> </w:t>
+      </w:r>
+      <w:r>
+        <w:t>цвета</w:t>
+      </w:r>
+      <w:r>
+        <w:t xml:space="preserve"> </w:t>
+      </w:r>
+      <w:proofErr w:type="spellStart"/>
+      <w:r>
+        <w:rPr>
+          <w:lang w:val="en-US"/>
+        </w:rPr>
+        <w:t>logLevel</w:t>
+      </w:r>
+      <w:proofErr w:type="spellEnd"/>
+      <w:r>
+        <w:t>-</w:t>
+      </w:r>
+      <w:proofErr w:type="spellStart"/>
+      <w:r>
+        <w:t>ов</w:t>
+      </w:r>
+      <w:bookmarkEnd w:id="14"/>
+      <w:proofErr w:type="spellEnd"/>
+    </w:p>
+    <w:p>
+      <w:r>
+        <w:t xml:space="preserve">Отредактировать </w:t>
+      </w:r>
+      <w:proofErr w:type="spellStart"/>
+      <w:r>
+        <w:rPr>
+          <w:lang w:val="en-US"/>
+        </w:rPr>
+        <w:t>ConsoleSM</w:t>
+      </w:r>
+      <w:proofErr w:type="spellEnd"/>
+      <w:r>
+        <w:t>.</w:t>
+      </w:r>
+      <w:r>
+        <w:t xml:space="preserve"> </w:t>
+      </w:r>
       <w:proofErr w:type="spellStart"/>
       <w:proofErr w:type="gramStart"/>
       <w:r>
         <w:rPr>
-          <w:rStyle w:val="Code0"/>
-          <w:rFonts w:eastAsiaTheme="minorHAnsi"/>
-        </w:rPr>
-        <w:t>StruLog</w:t>
-      </w:r>
-      <w:r>
-        <w:rPr>
-          <w:rStyle w:val="Code0"/>
-          <w:rFonts w:eastAsiaTheme="minorHAnsi"/>
-        </w:rPr>
-        <w:t>.</w:t>
-      </w:r>
-      <w:r>
-        <w:rPr>
-          <w:rStyle w:val="Code0"/>
-          <w:rFonts w:eastAsiaTheme="minorHAnsi"/>
-        </w:rPr>
-        <w:t>StruLogProvider</w:t>
-      </w:r>
-      <w:r>
-        <w:rPr>
-          <w:rStyle w:val="Code0"/>
-          <w:rFonts w:eastAsiaTheme="minorHAnsi"/>
-        </w:rPr>
-        <w:t>.</w:t>
-      </w:r>
-      <w:r>
-        <w:rPr>
-          <w:rStyle w:val="Code0"/>
-          <w:rFonts w:eastAsiaTheme="minorHAnsi"/>
-        </w:rPr>
-        <w:t>Init</w:t>
-      </w:r>
-      <w:proofErr w:type="spellEnd"/>
+          <w:lang w:val="en-US"/>
+        </w:rPr>
+        <w:t>SwitchConsoleColorByLogLevel</w:t>
+      </w:r>
+      <w:proofErr w:type="spellEnd"/>
+      <w:r>
+        <w:t>(</w:t>
+      </w:r>
       <w:proofErr w:type="gramEnd"/>
       <w:r>
-        <w:rPr>
-          <w:rStyle w:val="Code0"/>
-          <w:rFonts w:eastAsiaTheme="minorHAnsi"/>
-        </w:rPr>
-        <w:t>(</w:t>
-      </w:r>
-      <w:proofErr w:type="spellStart"/>
-      <w:r>
-        <w:rPr>
-          <w:rStyle w:val="Code0"/>
-          <w:rFonts w:eastAsiaTheme="minorHAnsi"/>
-        </w:rPr>
-        <w:t>configPath</w:t>
-      </w:r>
-      <w:proofErr w:type="spellEnd"/>
-      <w:r>
-        <w:rPr>
-          <w:rStyle w:val="Code0"/>
-          <w:rFonts w:eastAsiaTheme="minorHAnsi"/>
-        </w:rPr>
-        <w:t>);</w:t>
-      </w:r>
-      <w:r>
-        <w:rPr>
-          <w:lang w:val="en-US"/>
-        </w:rPr>
-        <w:t xml:space="preserve"> </w:t>
-      </w:r>
-      <w:r>
-        <w:t>в</w:t>
-      </w:r>
-      <w:r>
-        <w:rPr>
-          <w:lang w:val="en-US"/>
-        </w:rPr>
-        <w:t xml:space="preserve"> </w:t>
-      </w:r>
-      <w:proofErr w:type="spellStart"/>
-      <w:r>
-        <w:rPr>
-          <w:lang w:val="en-US"/>
-        </w:rPr>
-        <w:t>Program</w:t>
-      </w:r>
-      <w:r>
-        <w:rPr>
-          <w:lang w:val="en-US"/>
-        </w:rPr>
-        <w:t>.</w:t>
-      </w:r>
-      <w:r>
-        <w:rPr>
-          <w:lang w:val="en-US"/>
-        </w:rPr>
-        <w:t>cs</w:t>
-      </w:r>
-      <w:proofErr w:type="spellEnd"/>
-      <w:r>
-        <w:rPr>
-          <w:lang w:val="en-US"/>
-        </w:rPr>
-        <w:t xml:space="preserve"> </w:t>
-      </w:r>
-      <w:r>
-        <w:t>проекта</w:t>
-      </w:r>
-      <w:r>
-        <w:rPr>
-          <w:lang w:val="en-US"/>
-        </w:rPr>
-        <w:t xml:space="preserve">, </w:t>
-      </w:r>
-      <w:r>
-        <w:t>который</w:t>
-      </w:r>
-      <w:r>
-        <w:rPr>
-          <w:lang w:val="en-US"/>
-        </w:rPr>
-        <w:t xml:space="preserve"> </w:t>
-      </w:r>
-      <w:r>
-        <w:t>использует</w:t>
-      </w:r>
-      <w:r>
-        <w:rPr>
-          <w:lang w:val="en-US"/>
-        </w:rPr>
-        <w:t xml:space="preserve"> </w:t>
-      </w:r>
-      <w:r>
-        <w:t>логгер</w:t>
-      </w:r>
-      <w:r>
-        <w:rPr>
-          <w:lang w:val="en-US"/>
-        </w:rPr>
-        <w:t>.</w:t>
-      </w:r>
-      <w:r>
-        <w:rPr>
-          <w:lang w:val="en-US"/>
-        </w:rPr>
-        <w:t xml:space="preserve"> </w:t>
-      </w:r>
-      <w:r>
-        <w:t xml:space="preserve">Можно вызвать </w:t>
-      </w:r>
-      <w:proofErr w:type="gramStart"/>
-      <w:r>
-        <w:rPr>
-          <w:lang w:val="en-US"/>
-        </w:rPr>
-        <w:t>Init</w:t>
-      </w:r>
-      <w:r>
-        <w:t>(</w:t>
-      </w:r>
-      <w:proofErr w:type="spellStart"/>
-      <w:proofErr w:type="gramEnd"/>
-      <w:r>
-        <w:rPr>
-          <w:lang w:val="en-US"/>
-        </w:rPr>
-        <w:t>config</w:t>
-      </w:r>
-      <w:r>
-        <w:rPr>
-          <w:lang w:val="en-US"/>
-        </w:rPr>
-        <w:t>Name</w:t>
-      </w:r>
-      <w:proofErr w:type="spellEnd"/>
-      <w:r>
-        <w:t xml:space="preserve">, </w:t>
-      </w:r>
-      <w:proofErr w:type="spellStart"/>
-      <w:r>
-        <w:rPr>
-          <w:lang w:val="en-US"/>
-        </w:rPr>
-        <w:t>inProjectDir</w:t>
-      </w:r>
-      <w:proofErr w:type="spellEnd"/>
-      <w:r>
-        <w:t>:</w:t>
-      </w:r>
-      <w:r>
-        <w:rPr>
-          <w:lang w:val="en-US"/>
-        </w:rPr>
-        <w:t>true</w:t>
-      </w:r>
-      <w:r>
         <w:t>)</w:t>
       </w:r>
-      <w:r>
-        <w:t>, тогда конфиг будет искаться в директории проекта</w:t>
-      </w:r>
-      <w:r>
-        <w:t>.</w:t>
-      </w:r>
-    </w:p>
-    <w:p>
-      <w:pPr>
-        <w:pStyle w:val="ListParagraph"/>
-        <w:numPr>
-          <w:ilvl w:val="0"/>
-          <w:numId w:val="8"/>
-        </w:numPr>
-      </w:pPr>
-      <w:r>
-        <w:t xml:space="preserve">Создаём </w:t>
-      </w:r>
-      <w:r>
-        <w:rPr>
-          <w:lang w:val="en-US"/>
-        </w:rPr>
-        <w:t>static</w:t>
-      </w:r>
-      <w:r>
-        <w:t xml:space="preserve"> </w:t>
-      </w:r>
-      <w:proofErr w:type="spellStart"/>
-      <w:r>
-        <w:rPr>
-          <w:lang w:val="en-US"/>
-        </w:rPr>
-        <w:t>readonly</w:t>
-      </w:r>
-      <w:proofErr w:type="spellEnd"/>
-      <w:r>
-        <w:t xml:space="preserve"> </w:t>
-      </w:r>
-      <w:r>
-        <w:t xml:space="preserve">логгеры для каждого класса с указанием </w:t>
-      </w:r>
-      <w:proofErr w:type="spellStart"/>
-      <w:r>
-        <w:t>логируемого</w:t>
-      </w:r>
-      <w:proofErr w:type="spellEnd"/>
-      <w:r>
-        <w:t xml:space="preserve"> типа</w:t>
-      </w:r>
-      <w:r>
-        <w:t>:</w:t>
-      </w:r>
-    </w:p>
-    <w:p>
-      <w:pPr>
-        <w:rPr>
-          <w:rStyle w:val="Code0"/>
-          <w:rFonts w:asciiTheme="minorHAnsi" w:eastAsiaTheme="minorHAnsi" w:hAnsiTheme="minorHAnsi" w:cstheme="minorBidi"/>
-          <w:color w:val="auto"/>
-          <w:sz w:val="22"/>
-          <w:szCs w:val="22"/>
-          <w:lang w:val="ru-RU" w:eastAsia="en-US"/>
-        </w:rPr>
-      </w:pPr>
-      <w:r>
-        <w:rPr>
-          <w:rStyle w:val="Code0"/>
-          <w:rFonts w:eastAsiaTheme="minorHAnsi"/>
-          <w:lang w:val="ru-RU"/>
-        </w:rPr>
-        <w:t>#</w:t>
-      </w:r>
-      <w:r>
-        <w:rPr>
-          <w:rStyle w:val="Code0"/>
-          <w:rFonts w:eastAsiaTheme="minorHAnsi"/>
-        </w:rPr>
-        <w:t>logger</w:t>
-      </w:r>
-      <w:r>
-        <w:rPr>
-          <w:rStyle w:val="Code0"/>
-          <w:rFonts w:eastAsiaTheme="minorHAnsi"/>
-          <w:lang w:val="ru-RU"/>
-        </w:rPr>
-        <w:t xml:space="preserve"> = </w:t>
-      </w:r>
-      <w:proofErr w:type="spellStart"/>
-      <w:r>
-        <w:rPr>
-          <w:rStyle w:val="Code0"/>
-          <w:rFonts w:eastAsiaTheme="minorHAnsi"/>
-        </w:rPr>
-        <w:t>LoggersFactory</w:t>
-      </w:r>
-      <w:proofErr w:type="spellEnd"/>
-      <w:r>
-        <w:rPr>
-          <w:rStyle w:val="Code0"/>
-          <w:rFonts w:eastAsiaTheme="minorHAnsi"/>
-          <w:lang w:val="ru-RU"/>
-        </w:rPr>
-        <w:t>.</w:t>
-      </w:r>
-      <w:proofErr w:type="spellStart"/>
-      <w:r>
-        <w:rPr>
-          <w:rStyle w:val="Code0"/>
-          <w:rFonts w:eastAsiaTheme="minorHAnsi"/>
-        </w:rPr>
-        <w:t>GetLogger</w:t>
-      </w:r>
-      <w:proofErr w:type="spellEnd"/>
-      <w:r>
-        <w:rPr>
-          <w:rStyle w:val="Code0"/>
-          <w:rFonts w:eastAsiaTheme="minorHAnsi"/>
-          <w:lang w:val="ru-RU"/>
-        </w:rPr>
-        <w:t>&lt;</w:t>
-      </w:r>
-      <w:proofErr w:type="spellStart"/>
-      <w:r>
-        <w:rPr>
-          <w:rStyle w:val="Code0"/>
-          <w:rFonts w:eastAsiaTheme="minorHAnsi"/>
-        </w:rPr>
-        <w:t>MainClass</w:t>
-      </w:r>
-      <w:proofErr w:type="spellEnd"/>
-      <w:proofErr w:type="gramStart"/>
-      <w:r>
-        <w:rPr>
-          <w:rStyle w:val="Code0"/>
-          <w:rFonts w:eastAsiaTheme="minorHAnsi"/>
-          <w:lang w:val="ru-RU"/>
-        </w:rPr>
-        <w:t>&gt;(</w:t>
-      </w:r>
-      <w:proofErr w:type="gramEnd"/>
-      <w:r>
-        <w:rPr>
-          <w:rStyle w:val="Code0"/>
-          <w:rFonts w:eastAsiaTheme="minorHAnsi"/>
-          <w:lang w:val="ru-RU"/>
-        </w:rPr>
-        <w:t>)</w:t>
-      </w:r>
-      <w:r>
-        <w:t xml:space="preserve">– </w:t>
-      </w:r>
-      <w:r>
-        <w:t>каждый</w:t>
-      </w:r>
-      <w:r>
-        <w:t xml:space="preserve"> </w:t>
-      </w:r>
-      <w:r>
-        <w:t>логгер</w:t>
-      </w:r>
-      <w:r>
-        <w:t xml:space="preserve"> </w:t>
-      </w:r>
-      <w:r>
-        <w:t>привязан</w:t>
-      </w:r>
-      <w:r>
-        <w:t xml:space="preserve"> </w:t>
-      </w:r>
-      <w:r>
-        <w:t xml:space="preserve">к </w:t>
-      </w:r>
-      <w:proofErr w:type="spellStart"/>
-      <w:r>
-        <w:t>логируемому</w:t>
-      </w:r>
-      <w:proofErr w:type="spellEnd"/>
-      <w:r>
-        <w:t xml:space="preserve"> типу</w:t>
-      </w:r>
-      <w:r>
-        <w:t xml:space="preserve">. </w:t>
-      </w:r>
-    </w:p>
-    <w:p>
-      <w:pPr>
-        <w:rPr>
-          <w:lang w:val="en-US"/>
-        </w:rPr>
-      </w:pPr>
-      <w:r>
-        <w:rPr>
-          <w:rStyle w:val="Code0"/>
-          <w:rFonts w:eastAsiaTheme="minorHAnsi"/>
-        </w:rPr>
-        <w:t>#</w:t>
-      </w:r>
-      <w:r>
-        <w:rPr>
-          <w:rStyle w:val="Code0"/>
-          <w:rFonts w:eastAsiaTheme="minorHAnsi"/>
-        </w:rPr>
-        <w:t>logger</w:t>
-      </w:r>
-      <w:r>
-        <w:rPr>
-          <w:rStyle w:val="Code0"/>
-          <w:rFonts w:eastAsiaTheme="minorHAnsi"/>
-        </w:rPr>
-        <w:t xml:space="preserve"> = </w:t>
-      </w:r>
-      <w:proofErr w:type="spellStart"/>
-      <w:r>
-        <w:rPr>
-          <w:rStyle w:val="Code0"/>
-          <w:rFonts w:eastAsiaTheme="minorHAnsi"/>
-        </w:rPr>
-        <w:t>Logger</w:t>
-      </w:r>
-      <w:r>
-        <w:rPr>
-          <w:rStyle w:val="Code0"/>
-          <w:rFonts w:eastAsiaTheme="minorHAnsi"/>
-        </w:rPr>
-        <w:t>sFactory</w:t>
-      </w:r>
-      <w:r>
-        <w:rPr>
-          <w:rStyle w:val="Code0"/>
-          <w:rFonts w:eastAsiaTheme="minorHAnsi"/>
-        </w:rPr>
-        <w:t>.</w:t>
-      </w:r>
-      <w:r>
-        <w:rPr>
-          <w:rStyle w:val="Code0"/>
-          <w:rFonts w:eastAsiaTheme="minorHAnsi"/>
-        </w:rPr>
-        <w:t>GetLogger</w:t>
-      </w:r>
-      <w:proofErr w:type="spellEnd"/>
-      <w:r>
-        <w:rPr>
-          <w:rStyle w:val="Code0"/>
-          <w:rFonts w:eastAsiaTheme="minorHAnsi"/>
-        </w:rPr>
-        <w:t>(</w:t>
-      </w:r>
-      <w:proofErr w:type="spellStart"/>
-      <w:proofErr w:type="gramStart"/>
-      <w:r>
-        <w:rPr>
-          <w:rStyle w:val="Code0"/>
-          <w:rFonts w:eastAsiaTheme="minorHAnsi"/>
-        </w:rPr>
-        <w:t>typeof</w:t>
-      </w:r>
-      <w:proofErr w:type="spellEnd"/>
-      <w:r>
-        <w:rPr>
-          <w:rStyle w:val="Code0"/>
-          <w:rFonts w:eastAsiaTheme="minorHAnsi"/>
-        </w:rPr>
-        <w:t>(</w:t>
-      </w:r>
-      <w:proofErr w:type="spellStart"/>
-      <w:proofErr w:type="gramEnd"/>
-      <w:r>
-        <w:rPr>
-          <w:rStyle w:val="Code0"/>
-          <w:rFonts w:eastAsiaTheme="minorHAnsi"/>
-        </w:rPr>
-        <w:t>MainClass</w:t>
-      </w:r>
-      <w:proofErr w:type="spellEnd"/>
-      <w:r>
-        <w:rPr>
-          <w:rStyle w:val="Code0"/>
-          <w:rFonts w:eastAsiaTheme="minorHAnsi"/>
-        </w:rPr>
-        <w:t>)</w:t>
-      </w:r>
-      <w:r>
-        <w:rPr>
-          <w:rStyle w:val="Code0"/>
-          <w:rFonts w:eastAsiaTheme="minorHAnsi"/>
-        </w:rPr>
-        <w:t>)</w:t>
-      </w:r>
-      <w:r>
-        <w:rPr>
-          <w:lang w:val="en-US"/>
-        </w:rPr>
-        <w:t xml:space="preserve"> </w:t>
-      </w:r>
-      <w:r>
-        <w:rPr>
-          <w:lang w:val="en-US"/>
-        </w:rPr>
-        <w:t xml:space="preserve">– </w:t>
-      </w:r>
-      <w:r>
-        <w:t>если</w:t>
-      </w:r>
-      <w:r>
-        <w:rPr>
-          <w:lang w:val="en-US"/>
-        </w:rPr>
-        <w:t xml:space="preserve"> </w:t>
-      </w:r>
-      <w:proofErr w:type="spellStart"/>
-      <w:r>
-        <w:rPr>
-          <w:lang w:val="en-US"/>
-        </w:rPr>
-        <w:t>MainClass</w:t>
-      </w:r>
-      <w:proofErr w:type="spellEnd"/>
-      <w:r>
-        <w:rPr>
-          <w:lang w:val="en-US"/>
-        </w:rPr>
-        <w:t xml:space="preserve"> </w:t>
-      </w:r>
-      <w:r>
-        <w:t>статический</w:t>
-      </w:r>
-      <w:r>
-        <w:rPr>
-          <w:lang w:val="en-US"/>
-        </w:rPr>
-        <w:t xml:space="preserve">. </w:t>
-      </w:r>
-    </w:p>
-    <w:p>
-      <w:pPr>
-        <w:rPr>
-          <w:lang w:val="en-US"/>
-        </w:rPr>
-      </w:pPr>
-    </w:p>
+    </w:p>
+    <w:p/>
     <w:p>
       <w:pPr>
         <w:pStyle w:val="Heading2"/>
       </w:pPr>
-      <w:bookmarkStart w:id="11" w:name="_Toc51237821"/>
-      <w:r>
-        <w:t>Создать</w:t>
-      </w:r>
-      <w:r>
-        <w:t xml:space="preserve"> </w:t>
-      </w:r>
-      <w:proofErr w:type="spellStart"/>
-      <w:r>
-        <w:t>кастомный</w:t>
-      </w:r>
-      <w:proofErr w:type="spellEnd"/>
-      <w:r>
-        <w:t xml:space="preserve"> </w:t>
-      </w:r>
-      <w:proofErr w:type="spellStart"/>
-      <w:r>
-        <w:rPr>
-          <w:lang w:val="en-US"/>
-        </w:rPr>
-        <w:t>loglevel</w:t>
-      </w:r>
-      <w:bookmarkEnd w:id="11"/>
-      <w:proofErr w:type="spellEnd"/>
-    </w:p>
-    <w:p>
-      <w:r>
-        <w:t>Добавить</w:t>
-      </w:r>
-      <w:r>
-        <w:t xml:space="preserve"> </w:t>
-      </w:r>
-      <w:r>
-        <w:t xml:space="preserve">значение </w:t>
-      </w:r>
-      <w:proofErr w:type="spellStart"/>
-      <w:r>
-        <w:t>loglevel</w:t>
-      </w:r>
-      <w:proofErr w:type="spellEnd"/>
-      <w:r>
-        <w:t>-</w:t>
-      </w:r>
-      <w:r>
-        <w:t>перечисления</w:t>
-      </w:r>
-      <w:r>
-        <w:t xml:space="preserve"> (</w:t>
-      </w:r>
-      <w:proofErr w:type="spellStart"/>
-      <w:r>
-        <w:rPr>
-          <w:lang w:val="en-US"/>
-        </w:rPr>
-        <w:t>enum</w:t>
-      </w:r>
-      <w:proofErr w:type="spellEnd"/>
-      <w:r>
-        <w:t>)</w:t>
-      </w:r>
-      <w:r>
-        <w:t xml:space="preserve">, </w:t>
-      </w:r>
-      <w:r>
-        <w:t xml:space="preserve">вызвать </w:t>
-      </w:r>
-      <w:proofErr w:type="spellStart"/>
-      <w:r>
-        <w:t>logger</w:t>
-      </w:r>
-      <w:proofErr w:type="spellEnd"/>
-      <w:r>
-        <w:rPr>
-          <w:lang w:val="en-US"/>
-        </w:rPr>
-        <w:t>Obj</w:t>
-      </w:r>
-      <w:r>
-        <w:t>.</w:t>
-      </w:r>
-      <w:proofErr w:type="spellStart"/>
-      <w:r>
-        <w:t>Log</w:t>
-      </w:r>
-      <w:proofErr w:type="spellEnd"/>
-      <w:r>
-        <w:t>(</w:t>
-      </w:r>
-      <w:r>
-        <w:t>…</w:t>
-      </w:r>
-      <w:r>
-        <w:t>)</w:t>
-      </w:r>
-      <w:r>
-        <w:t xml:space="preserve"> со своим </w:t>
-      </w:r>
-      <w:proofErr w:type="spellStart"/>
-      <w:r>
-        <w:t>кастомным</w:t>
-      </w:r>
-      <w:proofErr w:type="spellEnd"/>
-      <w:r>
-        <w:t xml:space="preserve"> </w:t>
-      </w:r>
-      <w:proofErr w:type="spellStart"/>
-      <w:r>
-        <w:t>левелом</w:t>
-      </w:r>
-      <w:proofErr w:type="spellEnd"/>
-      <w:r>
-        <w:t xml:space="preserve">. </w:t>
-      </w:r>
-      <w:r>
-        <w:t>+</w:t>
-      </w:r>
-      <w:r>
-        <w:t xml:space="preserve"> сделать</w:t>
-      </w:r>
-      <w:r>
-        <w:t xml:space="preserve"> свои методы расширения под него, где уже будут подставлены нужные аргументы, </w:t>
-      </w:r>
-      <w:proofErr w:type="spellStart"/>
-      <w:r>
-        <w:t>вкл</w:t>
-      </w:r>
-      <w:proofErr w:type="spellEnd"/>
-      <w:r>
-        <w:t xml:space="preserve"> новый </w:t>
-      </w:r>
-      <w:proofErr w:type="spellStart"/>
-      <w:r>
-        <w:t>loglevel</w:t>
-      </w:r>
-      <w:proofErr w:type="spellEnd"/>
-      <w:r>
-        <w:t>.</w:t>
-      </w:r>
-    </w:p>
-    <w:p>
-      <w:r>
-        <w:t>Необходимо учесть заданные весовые коэффициенты для уровней:</w:t>
-      </w:r>
-    </w:p>
-    <w:p>
-      <w:pPr>
-        <w:rPr>
-          <w:lang w:val="en-US"/>
-        </w:rPr>
-      </w:pPr>
-      <w:r>
-        <w:rPr>
-          <w:lang w:val="en-US"/>
-        </w:rPr>
-        <w:t>-trace 100</w:t>
-      </w:r>
-    </w:p>
-    <w:p>
-      <w:pPr>
-        <w:rPr>
-          <w:lang w:val="en-US"/>
-        </w:rPr>
-      </w:pPr>
-      <w:r>
-        <w:rPr>
-          <w:lang w:val="en-US"/>
-        </w:rPr>
-        <w:t>-debug 200</w:t>
-      </w:r>
-    </w:p>
-    <w:p>
-      <w:pPr>
-        <w:rPr>
-          <w:lang w:val="en-US"/>
-        </w:rPr>
-      </w:pPr>
-      <w:r>
-        <w:rPr>
-          <w:lang w:val="en-US"/>
-        </w:rPr>
-        <w:t>-info 300</w:t>
-      </w:r>
-    </w:p>
-    <w:p>
-      <w:pPr>
-        <w:rPr>
-          <w:lang w:val="en-US"/>
-        </w:rPr>
-      </w:pPr>
-      <w:r>
-        <w:rPr>
-          <w:lang w:val="en-US"/>
-        </w:rPr>
-        <w:t>-important 400</w:t>
-      </w:r>
-    </w:p>
-    <w:p>
-      <w:pPr>
-        <w:rPr>
-          <w:lang w:val="en-US"/>
-        </w:rPr>
-      </w:pPr>
-      <w:r>
-        <w:rPr>
-          <w:lang w:val="en-US"/>
-        </w:rPr>
-        <w:t>-warning 500</w:t>
-      </w:r>
-    </w:p>
-    <w:p>
-      <w:r>
-        <w:t>-</w:t>
-      </w:r>
-      <w:r>
-        <w:rPr>
-          <w:lang w:val="en-US"/>
-        </w:rPr>
-        <w:t>error</w:t>
-      </w:r>
-      <w:r>
-        <w:t xml:space="preserve"> 600</w:t>
-      </w:r>
-    </w:p>
-    <w:p>
-      <w:r>
-        <w:t>-</w:t>
-      </w:r>
-      <w:r>
-        <w:rPr>
-          <w:lang w:val="en-US"/>
-        </w:rPr>
-        <w:t>fatal</w:t>
-      </w:r>
-      <w:r>
-        <w:t xml:space="preserve"> 700</w:t>
-      </w:r>
-    </w:p>
-    <w:p>
-      <w:r>
-        <w:lastRenderedPageBreak/>
-        <w:t xml:space="preserve">Веса используются для ранжира </w:t>
-      </w:r>
-      <w:proofErr w:type="spellStart"/>
-      <w:r>
-        <w:t>левелов</w:t>
-      </w:r>
-      <w:proofErr w:type="spellEnd"/>
-      <w:r>
-        <w:t xml:space="preserve"> и учета параметра </w:t>
-      </w:r>
-      <w:proofErr w:type="spellStart"/>
-      <w:r>
-        <w:rPr>
-          <w:lang w:val="en-US"/>
-        </w:rPr>
-        <w:t>minLogLevel</w:t>
-      </w:r>
-      <w:proofErr w:type="spellEnd"/>
-      <w:r>
-        <w:t xml:space="preserve">, который указывает нижний порог серьёзности. </w:t>
-      </w:r>
-    </w:p>
-    <w:p/>
-    <w:p>
-      <w:pPr>
-        <w:pStyle w:val="Heading2"/>
-      </w:pPr>
-      <w:bookmarkStart w:id="12" w:name="_Toc51237822"/>
-      <w:r>
-        <w:t>Изменить</w:t>
-      </w:r>
-      <w:r>
-        <w:t xml:space="preserve"> </w:t>
-      </w:r>
-      <w:r>
-        <w:t>цвета</w:t>
-      </w:r>
-      <w:r>
-        <w:t xml:space="preserve"> </w:t>
-      </w:r>
-      <w:proofErr w:type="spellStart"/>
-      <w:r>
-        <w:rPr>
-          <w:lang w:val="en-US"/>
-        </w:rPr>
-        <w:t>logLevel</w:t>
-      </w:r>
-      <w:proofErr w:type="spellEnd"/>
-      <w:r>
-        <w:t>-</w:t>
-      </w:r>
-      <w:proofErr w:type="spellStart"/>
-      <w:r>
-        <w:t>ов</w:t>
-      </w:r>
-      <w:bookmarkEnd w:id="12"/>
-      <w:proofErr w:type="spellEnd"/>
-    </w:p>
-    <w:p>
-      <w:r>
-        <w:t xml:space="preserve">Отредактировать </w:t>
-      </w:r>
-      <w:proofErr w:type="spellStart"/>
-      <w:r>
-        <w:rPr>
-          <w:lang w:val="en-US"/>
-        </w:rPr>
-        <w:t>ConsoleSM</w:t>
-      </w:r>
-      <w:proofErr w:type="spellEnd"/>
-      <w:r>
-        <w:t>.</w:t>
-      </w:r>
-      <w:r>
-        <w:t xml:space="preserve"> </w:t>
-      </w:r>
-      <w:proofErr w:type="spellStart"/>
-      <w:proofErr w:type="gramStart"/>
-      <w:r>
-        <w:rPr>
-          <w:lang w:val="en-US"/>
-        </w:rPr>
-        <w:t>SwitchConsoleColorByLogLevel</w:t>
-      </w:r>
-      <w:proofErr w:type="spellEnd"/>
-      <w:r>
-        <w:t>(</w:t>
-      </w:r>
-      <w:proofErr w:type="gramEnd"/>
-      <w:r>
-        <w:t>)</w:t>
-      </w:r>
-    </w:p>
-    <w:p/>
-    <w:p>
-      <w:pPr>
-        <w:pStyle w:val="Heading2"/>
-      </w:pPr>
-      <w:bookmarkStart w:id="13" w:name="_Toc51237824"/>
+      <w:bookmarkStart w:id="15" w:name="_Toc68617107"/>
       <w:r>
         <w:t>Конфиг</w:t>
       </w:r>
       <w:r>
         <w:t>-файл</w:t>
       </w:r>
-      <w:bookmarkEnd w:id="13"/>
+      <w:bookmarkEnd w:id="15"/>
     </w:p>
     <w:p>
       <w:pPr>
@@ -6832,14 +6317,14 @@
       <w:pPr>
         <w:pStyle w:val="Heading3"/>
       </w:pPr>
-      <w:bookmarkStart w:id="14" w:name="_Toc51237825"/>
+      <w:bookmarkStart w:id="16" w:name="_Toc68617108"/>
       <w:r>
         <w:rPr>
           <w:lang w:val="en-US"/>
         </w:rPr>
         <w:t>path</w:t>
       </w:r>
-      <w:bookmarkEnd w:id="14"/>
+      <w:bookmarkEnd w:id="16"/>
     </w:p>
     <w:p>
       <w:r>
@@ -7093,6 +6578,9 @@
         <w:t>d</w:t>
       </w:r>
       <w:r>
+        <w:t xml:space="preserve"> в имени лог-файла</w:t>
+      </w:r>
+      <w:r>
         <w:t xml:space="preserve">, иначе </w:t>
       </w:r>
       <w:r>
@@ -7125,7 +6613,7 @@
       <w:pPr>
         <w:pStyle w:val="Heading3"/>
       </w:pPr>
-      <w:bookmarkStart w:id="15" w:name="_Toc51237826"/>
+      <w:bookmarkStart w:id="17" w:name="_Toc68617109"/>
       <w:proofErr w:type="spellStart"/>
       <w:r>
         <w:rPr>
@@ -7139,7 +6627,7 @@
         </w:rPr>
         <w:t>Pattern</w:t>
       </w:r>
-      <w:bookmarkEnd w:id="15"/>
+      <w:bookmarkEnd w:id="17"/>
       <w:proofErr w:type="spellEnd"/>
     </w:p>
     <w:p>
@@ -7571,7 +7059,6 @@
         <w:rPr>
           <w:lang w:val="en-US"/>
         </w:rPr>
-        <w:lastRenderedPageBreak/>
         <w:t>obj</w:t>
       </w:r>
     </w:p>
@@ -7622,6 +7109,7 @@
         <w:rPr>
           <w:lang w:val="en-US"/>
         </w:rPr>
+        <w:lastRenderedPageBreak/>
         <w:t>[</w:t>
       </w:r>
       <w:r>
@@ -8118,14 +7606,14 @@
           <w:lang w:val="en-US"/>
         </w:rPr>
       </w:pPr>
-      <w:bookmarkStart w:id="16" w:name="_Toc51237827"/>
+      <w:bookmarkStart w:id="18" w:name="_Toc68617110"/>
       <w:r>
         <w:rPr>
           <w:lang w:val="en-US"/>
         </w:rPr>
         <w:t>time</w:t>
       </w:r>
-      <w:bookmarkEnd w:id="16"/>
+      <w:bookmarkEnd w:id="18"/>
     </w:p>
     <w:p>
       <w:pPr>
@@ -8178,12 +7666,17 @@
         <w:t>.</w:t>
       </w:r>
     </w:p>
+    <w:p>
+      <w:r>
+        <w:t>Время формируется с учетом локальных настроек ОС.</w:t>
+      </w:r>
+    </w:p>
     <w:p/>
     <w:p>
       <w:pPr>
         <w:pStyle w:val="Heading3"/>
       </w:pPr>
-      <w:bookmarkStart w:id="17" w:name="_Toc51237828"/>
+      <w:bookmarkStart w:id="19" w:name="_Toc68617111"/>
       <w:proofErr w:type="spellStart"/>
       <w:r>
         <w:rPr>
@@ -8191,7 +7684,7 @@
         </w:rPr>
         <w:t>usingStores</w:t>
       </w:r>
-      <w:bookmarkEnd w:id="17"/>
+      <w:bookmarkEnd w:id="19"/>
       <w:proofErr w:type="spellEnd"/>
     </w:p>
     <w:p>
@@ -8249,7 +7742,7 @@
       <w:pPr>
         <w:pStyle w:val="Heading3"/>
       </w:pPr>
-      <w:bookmarkStart w:id="18" w:name="_Toc51237829"/>
+      <w:bookmarkStart w:id="20" w:name="_Toc68617112"/>
       <w:proofErr w:type="spellStart"/>
       <w:r>
         <w:rPr>
@@ -8257,7 +7750,7 @@
         </w:rPr>
         <w:t>insideLoggingStore</w:t>
       </w:r>
-      <w:bookmarkEnd w:id="18"/>
+      <w:bookmarkEnd w:id="20"/>
       <w:proofErr w:type="spellEnd"/>
     </w:p>
     <w:p>
@@ -8271,12 +7764,11 @@
         <w:t xml:space="preserve">хранилища логов самодиагностики. </w:t>
       </w:r>
     </w:p>
-    <w:p/>
     <w:p>
       <w:pPr>
         <w:pStyle w:val="Heading2"/>
       </w:pPr>
-      <w:bookmarkStart w:id="19" w:name="_Toc51237830"/>
+      <w:bookmarkStart w:id="21" w:name="_Toc68617113"/>
       <w:r>
         <w:t xml:space="preserve">Добавление </w:t>
       </w:r>
@@ -8293,7 +7785,7 @@
       <w:r>
         <w:t>ов</w:t>
       </w:r>
-      <w:bookmarkEnd w:id="19"/>
+      <w:bookmarkEnd w:id="21"/>
       <w:proofErr w:type="spellEnd"/>
     </w:p>
     <w:p>
@@ -8612,11 +8104,11 @@
       <w:pPr>
         <w:pStyle w:val="Heading2"/>
       </w:pPr>
-      <w:bookmarkStart w:id="20" w:name="_Toc51237831"/>
+      <w:bookmarkStart w:id="22" w:name="_Toc68617114"/>
       <w:r>
         <w:t>Изменить параметры пакетной обработки</w:t>
       </w:r>
-      <w:bookmarkEnd w:id="20"/>
+      <w:bookmarkEnd w:id="22"/>
     </w:p>
     <w:p>
       <w:r>
@@ -8692,9 +8184,8 @@
       <w:pPr>
         <w:pStyle w:val="Heading2"/>
       </w:pPr>
-      <w:bookmarkStart w:id="21" w:name="_Toc51237832"/>
-      <w:r>
-        <w:lastRenderedPageBreak/>
+      <w:bookmarkStart w:id="23" w:name="_Toc68617115"/>
+      <w:r>
         <w:t xml:space="preserve">Изменить название </w:t>
       </w:r>
       <w:r>
@@ -8706,7 +8197,7 @@
       <w:r>
         <w:t>в конфиге</w:t>
       </w:r>
-      <w:bookmarkEnd w:id="21"/>
+      <w:bookmarkEnd w:id="23"/>
     </w:p>
     <w:p>
       <w:r>
@@ -8745,14 +8236,14 @@
       <w:pPr>
         <w:pStyle w:val="Heading2"/>
       </w:pPr>
-      <w:bookmarkStart w:id="22" w:name="_Toc51237833"/>
+      <w:bookmarkStart w:id="24" w:name="_Toc68617116"/>
       <w:r>
         <w:t xml:space="preserve">Изменить </w:t>
       </w:r>
       <w:r>
         <w:t>символы начала-окончания селекторов</w:t>
       </w:r>
-      <w:bookmarkEnd w:id="22"/>
+      <w:bookmarkEnd w:id="24"/>
     </w:p>
     <w:p>
       <w:r>
@@ -8838,11 +8329,11 @@
       <w:pPr>
         <w:pStyle w:val="Heading2"/>
       </w:pPr>
-      <w:bookmarkStart w:id="23" w:name="_Toc51237834"/>
+      <w:bookmarkStart w:id="25" w:name="_Toc68617117"/>
       <w:r>
         <w:t>Добавить селекторы и выводимую информацию</w:t>
       </w:r>
-      <w:bookmarkEnd w:id="23"/>
+      <w:bookmarkEnd w:id="25"/>
     </w:p>
     <w:p>
       <w:r>
@@ -9046,7 +8537,7 @@
       <w:pPr>
         <w:pStyle w:val="Heading2"/>
       </w:pPr>
-      <w:bookmarkStart w:id="24" w:name="_Toc51237835"/>
+      <w:bookmarkStart w:id="26" w:name="_Toc68617118"/>
       <w:r>
         <w:t xml:space="preserve">Изменить </w:t>
       </w:r>
@@ -9066,7 +8557,7 @@
       <w:r>
         <w:t xml:space="preserve"> инфу</w:t>
       </w:r>
-      <w:bookmarkEnd w:id="24"/>
+      <w:bookmarkEnd w:id="26"/>
     </w:p>
     <w:p>
       <w:pPr>
@@ -9132,7 +8623,7 @@
       <w:pPr>
         <w:pStyle w:val="Heading2"/>
       </w:pPr>
-      <w:bookmarkStart w:id="25" w:name="_Toc51237836"/>
+      <w:bookmarkStart w:id="27" w:name="_Toc68617119"/>
       <w:r>
         <w:t xml:space="preserve">Изменить </w:t>
       </w:r>
@@ -9145,7 +8636,7 @@
       <w:r>
         <w:t>порог занятости очереди обработки</w:t>
       </w:r>
-      <w:bookmarkEnd w:id="25"/>
+      <w:bookmarkEnd w:id="27"/>
     </w:p>
     <w:p>
       <w:r>
@@ -9179,7 +8670,7 @@
       <w:pPr>
         <w:pStyle w:val="Heading2"/>
       </w:pPr>
-      <w:bookmarkStart w:id="26" w:name="_Toc51237837"/>
+      <w:bookmarkStart w:id="28" w:name="_Toc68617120"/>
       <w:r>
         <w:t>Добавить</w:t>
       </w:r>
@@ -9189,10 +8680,10 @@
       <w:r>
         <w:t>параметры в конфиг</w:t>
       </w:r>
-      <w:bookmarkEnd w:id="26"/>
       <w:r>
         <w:t>е</w:t>
       </w:r>
+      <w:bookmarkEnd w:id="28"/>
     </w:p>
     <w:p>
       <w:pPr>
@@ -9285,63 +8776,6 @@
       </w:r>
       <w:r>
         <w:t xml:space="preserve">. </w:t>
-      </w:r>
-    </w:p>
-    <w:p>
-      <w:pPr>
-        <w:pStyle w:val="Heading1"/>
-      </w:pPr>
-      <w:r>
-        <w:t>Задачи по улучшению</w:t>
-      </w:r>
-    </w:p>
-    <w:p>
-      <w:r>
-        <w:t>Подкрашивание эл-</w:t>
-      </w:r>
-      <w:proofErr w:type="spellStart"/>
-      <w:r>
-        <w:t>ов</w:t>
-      </w:r>
-      <w:proofErr w:type="spellEnd"/>
-      <w:r>
-        <w:t xml:space="preserve"> в консоли</w:t>
-      </w:r>
-    </w:p>
-    <w:p>
-      <w:pPr>
-        <w:pStyle w:val="ListParagraph"/>
-        <w:numPr>
-          <w:ilvl w:val="0"/>
-          <w:numId w:val="14"/>
-        </w:numPr>
-      </w:pPr>
-      <w:r>
-        <w:t xml:space="preserve">Автоматическое: </w:t>
-      </w:r>
-      <w:r>
-        <w:rPr>
-          <w:lang w:val="en-US"/>
-        </w:rPr>
-        <w:t>URL</w:t>
-      </w:r>
-      <w:r>
-        <w:t xml:space="preserve"> запросов, </w:t>
-      </w:r>
-      <w:r>
-        <w:t>объекты, исключения…</w:t>
-      </w:r>
-    </w:p>
-    <w:p>
-      <w:pPr>
-        <w:pStyle w:val="ListParagraph"/>
-        <w:numPr>
-          <w:ilvl w:val="0"/>
-          <w:numId w:val="14"/>
-        </w:numPr>
-      </w:pPr>
-      <w:r>
-        <w:t xml:space="preserve">Ручное: доступ к настройкам консоли. </w:t>
       </w:r>
     </w:p>
     <w:p/>
@@ -10715,6 +10149,92 @@
     </w:lvl>
   </w:abstractNum>
   <w:abstractNum w:abstractNumId="12" w15:restartNumberingAfterBreak="0">
+    <w:nsid w:val="3C1A720A"/>
+    <w:multiLevelType w:val="hybridMultilevel"/>
+    <w:tmpl w:val="928A603C"/>
+    <w:lvl w:ilvl="0" w:tplc="0419000F">
+      <w:start w:val="1"/>
+      <w:numFmt w:val="decimal"/>
+      <w:lvlText w:val="%1."/>
+      <w:lvlJc w:val="left"/>
+      <w:pPr>
+        <w:ind w:left="720" w:hanging="360"/>
+      </w:pPr>
+    </w:lvl>
+    <w:lvl w:ilvl="1" w:tplc="04190019" w:tentative="1">
+      <w:start w:val="1"/>
+      <w:numFmt w:val="lowerLetter"/>
+      <w:lvlText w:val="%2."/>
+      <w:lvlJc w:val="left"/>
+      <w:pPr>
+        <w:ind w:left="1440" w:hanging="360"/>
+      </w:pPr>
+    </w:lvl>
+    <w:lvl w:ilvl="2" w:tplc="0419001B" w:tentative="1">
+      <w:start w:val="1"/>
+      <w:numFmt w:val="lowerRoman"/>
+      <w:lvlText w:val="%3."/>
+      <w:lvlJc w:val="right"/>
+      <w:pPr>
+        <w:ind w:left="2160" w:hanging="180"/>
+      </w:pPr>
+    </w:lvl>
+    <w:lvl w:ilvl="3" w:tplc="0419000F" w:tentative="1">
+      <w:start w:val="1"/>
+      <w:numFmt w:val="decimal"/>
+      <w:lvlText w:val="%4."/>
+      <w:lvlJc w:val="left"/>
+      <w:pPr>
+        <w:ind w:left="2880" w:hanging="360"/>
+      </w:pPr>
+    </w:lvl>
+    <w:lvl w:ilvl="4" w:tplc="04190019" w:tentative="1">
+      <w:start w:val="1"/>
+      <w:numFmt w:val="lowerLetter"/>
+      <w:lvlText w:val="%5."/>
+      <w:lvlJc w:val="left"/>
+      <w:pPr>
+        <w:ind w:left="3600" w:hanging="360"/>
+      </w:pPr>
+    </w:lvl>
+    <w:lvl w:ilvl="5" w:tplc="0419001B" w:tentative="1">
+      <w:start w:val="1"/>
+      <w:numFmt w:val="lowerRoman"/>
+      <w:lvlText w:val="%6."/>
+      <w:lvlJc w:val="right"/>
+      <w:pPr>
+        <w:ind w:left="4320" w:hanging="180"/>
+      </w:pPr>
+    </w:lvl>
+    <w:lvl w:ilvl="6" w:tplc="0419000F" w:tentative="1">
+      <w:start w:val="1"/>
+      <w:numFmt w:val="decimal"/>
+      <w:lvlText w:val="%7."/>
+      <w:lvlJc w:val="left"/>
+      <w:pPr>
+        <w:ind w:left="5040" w:hanging="360"/>
+      </w:pPr>
+    </w:lvl>
+    <w:lvl w:ilvl="7" w:tplc="04190019" w:tentative="1">
+      <w:start w:val="1"/>
+      <w:numFmt w:val="lowerLetter"/>
+      <w:lvlText w:val="%8."/>
+      <w:lvlJc w:val="left"/>
+      <w:pPr>
+        <w:ind w:left="5760" w:hanging="360"/>
+      </w:pPr>
+    </w:lvl>
+    <w:lvl w:ilvl="8" w:tplc="0419001B" w:tentative="1">
+      <w:start w:val="1"/>
+      <w:numFmt w:val="lowerRoman"/>
+      <w:lvlText w:val="%9."/>
+      <w:lvlJc w:val="right"/>
+      <w:pPr>
+        <w:ind w:left="6480" w:hanging="180"/>
+      </w:pPr>
+    </w:lvl>
+  </w:abstractNum>
+  <w:abstractNum w:abstractNumId="13" w15:restartNumberingAfterBreak="0">
     <w:nsid w:val="3C7354A1"/>
     <w:multiLevelType w:val="hybridMultilevel"/>
     <w:tmpl w:val="E7DEEF28"/>
@@ -10827,7 +10347,7 @@
       </w:rPr>
     </w:lvl>
   </w:abstractNum>
-  <w:abstractNum w:abstractNumId="13" w15:restartNumberingAfterBreak="0">
+  <w:abstractNum w:abstractNumId="14" w15:restartNumberingAfterBreak="0">
     <w:nsid w:val="43485AAE"/>
     <w:multiLevelType w:val="hybridMultilevel"/>
     <w:tmpl w:val="4C6E955A"/>
@@ -10940,7 +10460,7 @@
       </w:rPr>
     </w:lvl>
   </w:abstractNum>
-  <w:abstractNum w:abstractNumId="14" w15:restartNumberingAfterBreak="0">
+  <w:abstractNum w:abstractNumId="15" w15:restartNumberingAfterBreak="0">
     <w:nsid w:val="451F7912"/>
     <w:multiLevelType w:val="hybridMultilevel"/>
     <w:tmpl w:val="02C83418"/>
@@ -11053,7 +10573,7 @@
       </w:rPr>
     </w:lvl>
   </w:abstractNum>
-  <w:abstractNum w:abstractNumId="15" w15:restartNumberingAfterBreak="0">
+  <w:abstractNum w:abstractNumId="16" w15:restartNumberingAfterBreak="0">
     <w:nsid w:val="46D5254F"/>
     <w:multiLevelType w:val="hybridMultilevel"/>
     <w:tmpl w:val="02862A0A"/>
@@ -11166,7 +10686,7 @@
       </w:rPr>
     </w:lvl>
   </w:abstractNum>
-  <w:abstractNum w:abstractNumId="16" w15:restartNumberingAfterBreak="0">
+  <w:abstractNum w:abstractNumId="17" w15:restartNumberingAfterBreak="0">
     <w:nsid w:val="4BCD45BE"/>
     <w:multiLevelType w:val="hybridMultilevel"/>
     <w:tmpl w:val="440AAFB2"/>
@@ -11279,7 +10799,7 @@
       </w:rPr>
     </w:lvl>
   </w:abstractNum>
-  <w:abstractNum w:abstractNumId="17" w15:restartNumberingAfterBreak="0">
+  <w:abstractNum w:abstractNumId="18" w15:restartNumberingAfterBreak="0">
     <w:nsid w:val="4D767C1E"/>
     <w:multiLevelType w:val="hybridMultilevel"/>
     <w:tmpl w:val="C8AE38C4"/>
@@ -11365,7 +10885,7 @@
       </w:pPr>
     </w:lvl>
   </w:abstractNum>
-  <w:abstractNum w:abstractNumId="18" w15:restartNumberingAfterBreak="0">
+  <w:abstractNum w:abstractNumId="19" w15:restartNumberingAfterBreak="0">
     <w:nsid w:val="514B6824"/>
     <w:multiLevelType w:val="hybridMultilevel"/>
     <w:tmpl w:val="26E4689A"/>
@@ -11451,7 +10971,7 @@
       </w:pPr>
     </w:lvl>
   </w:abstractNum>
-  <w:abstractNum w:abstractNumId="19" w15:restartNumberingAfterBreak="0">
+  <w:abstractNum w:abstractNumId="20" w15:restartNumberingAfterBreak="0">
     <w:nsid w:val="5183591F"/>
     <w:multiLevelType w:val="hybridMultilevel"/>
     <w:tmpl w:val="96664736"/>
@@ -11564,7 +11084,7 @@
       </w:rPr>
     </w:lvl>
   </w:abstractNum>
-  <w:abstractNum w:abstractNumId="20" w15:restartNumberingAfterBreak="0">
+  <w:abstractNum w:abstractNumId="21" w15:restartNumberingAfterBreak="0">
     <w:nsid w:val="556A0692"/>
     <w:multiLevelType w:val="hybridMultilevel"/>
     <w:tmpl w:val="903A985E"/>
@@ -11677,7 +11197,7 @@
       </w:rPr>
     </w:lvl>
   </w:abstractNum>
-  <w:abstractNum w:abstractNumId="21" w15:restartNumberingAfterBreak="0">
+  <w:abstractNum w:abstractNumId="22" w15:restartNumberingAfterBreak="0">
     <w:nsid w:val="563A45CD"/>
     <w:multiLevelType w:val="hybridMultilevel"/>
     <w:tmpl w:val="2D3CC4B6"/>
@@ -11790,7 +11310,7 @@
       </w:rPr>
     </w:lvl>
   </w:abstractNum>
-  <w:abstractNum w:abstractNumId="22" w15:restartNumberingAfterBreak="0">
+  <w:abstractNum w:abstractNumId="23" w15:restartNumberingAfterBreak="0">
     <w:nsid w:val="67AC71BB"/>
     <w:multiLevelType w:val="hybridMultilevel"/>
     <w:tmpl w:val="AAD43C92"/>
@@ -11876,7 +11396,7 @@
       </w:pPr>
     </w:lvl>
   </w:abstractNum>
-  <w:abstractNum w:abstractNumId="23" w15:restartNumberingAfterBreak="0">
+  <w:abstractNum w:abstractNumId="24" w15:restartNumberingAfterBreak="0">
     <w:nsid w:val="68E61B73"/>
     <w:multiLevelType w:val="hybridMultilevel"/>
     <w:tmpl w:val="A682460C"/>
@@ -11989,7 +11509,7 @@
       </w:rPr>
     </w:lvl>
   </w:abstractNum>
-  <w:abstractNum w:abstractNumId="24" w15:restartNumberingAfterBreak="0">
+  <w:abstractNum w:abstractNumId="25" w15:restartNumberingAfterBreak="0">
     <w:nsid w:val="6B5D274A"/>
     <w:multiLevelType w:val="hybridMultilevel"/>
     <w:tmpl w:val="EF648F92"/>
@@ -12102,7 +11622,7 @@
       </w:rPr>
     </w:lvl>
   </w:abstractNum>
-  <w:abstractNum w:abstractNumId="25" w15:restartNumberingAfterBreak="0">
+  <w:abstractNum w:abstractNumId="26" w15:restartNumberingAfterBreak="0">
     <w:nsid w:val="721F513E"/>
     <w:multiLevelType w:val="hybridMultilevel"/>
     <w:tmpl w:val="DA48BA54"/>
@@ -12215,7 +11735,7 @@
       </w:rPr>
     </w:lvl>
   </w:abstractNum>
-  <w:abstractNum w:abstractNumId="26" w15:restartNumberingAfterBreak="0">
+  <w:abstractNum w:abstractNumId="27" w15:restartNumberingAfterBreak="0">
     <w:nsid w:val="7954597B"/>
     <w:multiLevelType w:val="hybridMultilevel"/>
     <w:tmpl w:val="F8B25396"/>
@@ -12328,7 +11848,7 @@
       </w:rPr>
     </w:lvl>
   </w:abstractNum>
-  <w:abstractNum w:abstractNumId="27" w15:restartNumberingAfterBreak="0">
+  <w:abstractNum w:abstractNumId="28" w15:restartNumberingAfterBreak="0">
     <w:nsid w:val="79684AFC"/>
     <w:multiLevelType w:val="hybridMultilevel"/>
     <w:tmpl w:val="CF4088B6"/>
@@ -12414,7 +11934,7 @@
       </w:pPr>
     </w:lvl>
   </w:abstractNum>
-  <w:abstractNum w:abstractNumId="28" w15:restartNumberingAfterBreak="0">
+  <w:abstractNum w:abstractNumId="29" w15:restartNumberingAfterBreak="0">
     <w:nsid w:val="7FC45D80"/>
     <w:multiLevelType w:val="hybridMultilevel"/>
     <w:tmpl w:val="7BA4A668"/>
@@ -12528,34 +12048,34 @@
     </w:lvl>
   </w:abstractNum>
   <w:num w:numId="1">
-    <w:abstractNumId w:val="27"/>
+    <w:abstractNumId w:val="28"/>
   </w:num>
   <w:num w:numId="2">
     <w:abstractNumId w:val="8"/>
   </w:num>
   <w:num w:numId="3">
-    <w:abstractNumId w:val="24"/>
+    <w:abstractNumId w:val="25"/>
   </w:num>
   <w:num w:numId="4">
-    <w:abstractNumId w:val="12"/>
+    <w:abstractNumId w:val="13"/>
   </w:num>
   <w:num w:numId="5">
     <w:abstractNumId w:val="1"/>
   </w:num>
   <w:num w:numId="6">
-    <w:abstractNumId w:val="22"/>
+    <w:abstractNumId w:val="23"/>
   </w:num>
   <w:num w:numId="7">
-    <w:abstractNumId w:val="17"/>
+    <w:abstractNumId w:val="18"/>
   </w:num>
   <w:num w:numId="8">
-    <w:abstractNumId w:val="18"/>
+    <w:abstractNumId w:val="19"/>
   </w:num>
   <w:num w:numId="9">
     <w:abstractNumId w:val="6"/>
   </w:num>
   <w:num w:numId="10">
-    <w:abstractNumId w:val="28"/>
+    <w:abstractNumId w:val="29"/>
   </w:num>
   <w:num w:numId="11">
     <w:abstractNumId w:val="10"/>
@@ -12564,16 +12084,16 @@
     <w:abstractNumId w:val="5"/>
   </w:num>
   <w:num w:numId="13">
+    <w:abstractNumId w:val="22"/>
+  </w:num>
+  <w:num w:numId="14">
     <w:abstractNumId w:val="21"/>
   </w:num>
-  <w:num w:numId="14">
-    <w:abstractNumId w:val="20"/>
-  </w:num>
   <w:num w:numId="15">
-    <w:abstractNumId w:val="26"/>
+    <w:abstractNumId w:val="27"/>
   </w:num>
   <w:num w:numId="16">
-    <w:abstractNumId w:val="16"/>
+    <w:abstractNumId w:val="17"/>
   </w:num>
   <w:num w:numId="17">
     <w:abstractNumId w:val="4"/>
@@ -12582,10 +12102,10 @@
     <w:abstractNumId w:val="0"/>
   </w:num>
   <w:num w:numId="19">
-    <w:abstractNumId w:val="25"/>
+    <w:abstractNumId w:val="26"/>
   </w:num>
   <w:num w:numId="20">
-    <w:abstractNumId w:val="23"/>
+    <w:abstractNumId w:val="24"/>
   </w:num>
   <w:num w:numId="21">
     <w:abstractNumId w:val="11"/>
@@ -12594,13 +12114,13 @@
     <w:abstractNumId w:val="3"/>
   </w:num>
   <w:num w:numId="23">
-    <w:abstractNumId w:val="14"/>
+    <w:abstractNumId w:val="15"/>
   </w:num>
   <w:num w:numId="24">
     <w:abstractNumId w:val="7"/>
   </w:num>
   <w:num w:numId="25">
-    <w:abstractNumId w:val="15"/>
+    <w:abstractNumId w:val="16"/>
   </w:num>
   <w:num w:numId="26">
     <w:abstractNumId w:val="2"/>
@@ -12609,10 +12129,13 @@
     <w:abstractNumId w:val="9"/>
   </w:num>
   <w:num w:numId="28">
-    <w:abstractNumId w:val="13"/>
+    <w:abstractNumId w:val="14"/>
   </w:num>
   <w:num w:numId="29">
-    <w:abstractNumId w:val="19"/>
+    <w:abstractNumId w:val="20"/>
+  </w:num>
+  <w:num w:numId="30">
+    <w:abstractNumId w:val="12"/>
   </w:num>
 </w:numbering>
 </file>
@@ -13103,6 +12626,26 @@
       <w:color w:val="2F5496" w:themeColor="accent1" w:themeShade="BF"/>
     </w:rPr>
   </w:style>
+  <w:style w:type="paragraph" w:styleId="Heading5">
+    <w:name w:val="heading 5"/>
+    <w:basedOn w:val="Normal"/>
+    <w:next w:val="Normal"/>
+    <w:link w:val="Heading5Char"/>
+    <w:uiPriority w:val="9"/>
+    <w:unhideWhenUsed/>
+    <w:qFormat/>
+    <w:rsid w:val="00842963"/>
+    <w:pPr>
+      <w:keepNext/>
+      <w:keepLines/>
+      <w:spacing w:before="40" w:after="0"/>
+      <w:outlineLvl w:val="4"/>
+    </w:pPr>
+    <w:rPr>
+      <w:rFonts w:asciiTheme="majorHAnsi" w:eastAsiaTheme="majorEastAsia" w:hAnsiTheme="majorHAnsi" w:cstheme="majorBidi"/>
+      <w:color w:val="2F5496" w:themeColor="accent1" w:themeShade="BF"/>
+    </w:rPr>
+  </w:style>
   <w:style w:type="character" w:default="1" w:styleId="DefaultParagraphFont">
     <w:name w:val="Default Paragraph Font"/>
     <w:uiPriority w:val="1"/>
@@ -13340,6 +12883,17 @@
     <w:rPr>
       <w:color w:val="0563C1" w:themeColor="hyperlink"/>
       <w:u w:val="single"/>
+    </w:rPr>
+  </w:style>
+  <w:style w:type="character" w:customStyle="1" w:styleId="Heading5Char">
+    <w:name w:val="Heading 5 Char"/>
+    <w:basedOn w:val="DefaultParagraphFont"/>
+    <w:link w:val="Heading5"/>
+    <w:uiPriority w:val="9"/>
+    <w:rsid w:val="00842963"/>
+    <w:rPr>
+      <w:rFonts w:asciiTheme="majorHAnsi" w:eastAsiaTheme="majorEastAsia" w:hAnsiTheme="majorHAnsi" w:cstheme="majorBidi"/>
+      <w:color w:val="2F5496" w:themeColor="accent1" w:themeShade="BF"/>
     </w:rPr>
   </w:style>
 </w:styles>

</xml_diff>